<commit_message>
OIZ and OOP 11
</commit_message>
<xml_diff>
--- a/1 семестр/СТАРИС/Basketball.docx
+++ b/1 семестр/СТАРИС/Basketball.docx
@@ -1987,15 +1987,23 @@
           <w:sz w:val="28"/>
           <w:szCs w:val="28"/>
         </w:rPr>
-        <w:t>в любое время через правильный адрес сайта в адресной строке. Первоначально он соеди</w:t>
-      </w:r>
-      <w:r>
-        <w:rPr>
-          <w:rFonts w:ascii="Times New Roman" w:hAnsi="Times New Roman" w:cs="Times New Roman"/>
-          <w:sz w:val="28"/>
-          <w:szCs w:val="28"/>
-        </w:rPr>
-        <w:t xml:space="preserve">няет с сервисом в качестве </w:t>
+        <w:t>в любое время через правильный а</w:t>
+      </w:r>
+      <w:r>
+        <w:rPr>
+          <w:rFonts w:ascii="Times New Roman" w:hAnsi="Times New Roman" w:cs="Times New Roman"/>
+          <w:sz w:val="28"/>
+          <w:szCs w:val="28"/>
+        </w:rPr>
+        <w:t xml:space="preserve">дрес сайта в адресной строке. По умолчанию </w:t>
+      </w:r>
+      <w:r>
+        <w:rPr>
+          <w:rFonts w:ascii="Times New Roman" w:hAnsi="Times New Roman" w:cs="Times New Roman"/>
+          <w:sz w:val="28"/>
+          <w:szCs w:val="28"/>
+        </w:rPr>
+        <w:t xml:space="preserve">он соединяет с сервисом в качестве </w:t>
       </w:r>
       <w:r>
         <w:rPr>
@@ -2022,6 +2030,14 @@
         </w:rPr>
         <w:t xml:space="preserve"> </w:t>
       </w:r>
+      <w:r>
+        <w:rPr>
+          <w:rFonts w:ascii="Times New Roman" w:hAnsi="Times New Roman" w:cs="Times New Roman"/>
+          <w:sz w:val="28"/>
+          <w:szCs w:val="28"/>
+        </w:rPr>
+        <w:tab/>
+      </w:r>
     </w:p>
     <w:p>
       <w:pPr>
@@ -2134,6 +2150,8 @@
         </w:rPr>
         <w:t>Также пользователь может создать свой профиль, указав свои данные, фотографию, рейтинг, количество побед и поражений, количество сыгранных матчей, количество забитых и пропущенных мячей.</w:t>
       </w:r>
+      <w:bookmarkStart w:id="0" w:name="_GoBack"/>
+      <w:bookmarkEnd w:id="0"/>
     </w:p>
     <w:p>
       <w:pPr>
@@ -2242,6 +2260,33 @@
         </w:rPr>
         <w:t>Этот аккаунт принадлежит поддержке сервиса. Он занимается помощью пользователей, которые не могут решить свои проблемы самостоятельно.</w:t>
       </w:r>
+      <w:r>
+        <w:t xml:space="preserve"> </w:t>
+      </w:r>
+      <w:r>
+        <w:rPr>
+          <w:rFonts w:ascii="Times New Roman" w:hAnsi="Times New Roman" w:cs="Times New Roman"/>
+          <w:sz w:val="28"/>
+          <w:szCs w:val="28"/>
+        </w:rPr>
+        <w:t xml:space="preserve">Также этот аккаунт </w:t>
+      </w:r>
+      <w:r>
+        <w:rPr>
+          <w:rFonts w:ascii="Times New Roman" w:hAnsi="Times New Roman" w:cs="Times New Roman"/>
+          <w:sz w:val="28"/>
+          <w:szCs w:val="28"/>
+        </w:rPr>
+        <w:t xml:space="preserve">отвечает на вопросы, </w:t>
+      </w:r>
+      <w:r>
+        <w:rPr>
+          <w:rFonts w:ascii="Times New Roman" w:hAnsi="Times New Roman" w:cs="Times New Roman"/>
+          <w:sz w:val="28"/>
+          <w:szCs w:val="28"/>
+        </w:rPr>
+        <w:t>а также рассказывает о новых функциях сервиса.</w:t>
+      </w:r>
     </w:p>
     <w:p>
       <w:pPr>
@@ -2260,7 +2305,7 @@
           <w:sz w:val="28"/>
           <w:szCs w:val="28"/>
         </w:rPr>
-        <w:t xml:space="preserve">Аккаунт </w:t>
+        <w:t xml:space="preserve">   Аккаунт </w:t>
       </w:r>
       <w:proofErr w:type="spellStart"/>
       <w:r>
@@ -2278,7 +2323,7 @@
           <w:sz w:val="28"/>
           <w:szCs w:val="28"/>
         </w:rPr>
-        <w:t xml:space="preserve"> - это аккаунт, который принадлежит владельцу сервиса. Он занимается разработкой сервиса, а также поддержкой сервиса.</w:t>
+        <w:t>. Этот аккаунт принадлежит владельцу сервиса. Он занимается разработкой новых функций сервиса. Также он может удалять турниры, которые были созданы некорректно или не соответствуют правилам сервиса. Также он может удалять пользователей, которые нарушают правила сервиса.</w:t>
       </w:r>
     </w:p>
     <w:p>
@@ -2445,6 +2490,32 @@
     </w:p>
     <w:p>
       <w:pPr>
+        <w:pStyle w:val="a4"/>
+        <w:numPr>
+          <w:ilvl w:val="0"/>
+          <w:numId w:val="8"/>
+        </w:numPr>
+        <w:ind w:left="-142" w:firstLine="567"/>
+        <w:jc w:val="both"/>
+        <w:rPr>
+          <w:rFonts w:ascii="Times New Roman" w:hAnsi="Times New Roman" w:cs="Times New Roman"/>
+          <w:iCs/>
+          <w:sz w:val="28"/>
+          <w:szCs w:val="28"/>
+        </w:rPr>
+      </w:pPr>
+      <w:r>
+        <w:rPr>
+          <w:rFonts w:ascii="Times New Roman" w:hAnsi="Times New Roman" w:cs="Times New Roman"/>
+          <w:iCs/>
+          <w:sz w:val="28"/>
+          <w:szCs w:val="28"/>
+        </w:rPr>
+        <w:t>Оставлять комментарии к турнирам</w:t>
+      </w:r>
+    </w:p>
+    <w:p>
+      <w:pPr>
         <w:spacing w:after="0" w:line="240" w:lineRule="auto"/>
         <w:ind w:firstLine="720"/>
         <w:jc w:val="both"/>
@@ -2532,91 +2603,1624 @@
           <w:sz w:val="28"/>
           <w:szCs w:val="28"/>
         </w:rPr>
+        <w:t xml:space="preserve">В качестве рекламы сервиса можно использовать рекламу в социальных сетях, а также на спортивных сайтах. Также можно использовать рекламу в </w:t>
+      </w:r>
+      <w:r>
+        <w:rPr>
+          <w:rFonts w:ascii="Times New Roman" w:hAnsi="Times New Roman" w:cs="Times New Roman"/>
+          <w:sz w:val="28"/>
+          <w:szCs w:val="28"/>
+        </w:rPr>
+        <w:lastRenderedPageBreak/>
+        <w:t>видеоиграх, которые</w:t>
+      </w:r>
+      <w:r>
+        <w:rPr>
+          <w:rFonts w:ascii="Times New Roman" w:hAnsi="Times New Roman" w:cs="Times New Roman"/>
+          <w:sz w:val="28"/>
+          <w:szCs w:val="28"/>
+        </w:rPr>
+        <w:t xml:space="preserve"> связаны с уличным баскетболом и </w:t>
+      </w:r>
+      <w:r>
+        <w:rPr>
+          <w:rFonts w:ascii="Times New Roman" w:hAnsi="Times New Roman" w:cs="Times New Roman"/>
+          <w:sz w:val="28"/>
+          <w:szCs w:val="28"/>
+        </w:rPr>
+        <w:t>использовать рекламу на спортивных телеканалах.</w:t>
+      </w:r>
+    </w:p>
+    <w:p>
+      <w:pPr>
+        <w:spacing w:after="0" w:line="240" w:lineRule="auto"/>
+        <w:ind w:firstLine="720"/>
+        <w:jc w:val="both"/>
+        <w:rPr>
+          <w:rFonts w:ascii="Times New Roman" w:hAnsi="Times New Roman" w:cs="Times New Roman"/>
+          <w:sz w:val="28"/>
+          <w:szCs w:val="28"/>
+        </w:rPr>
+      </w:pPr>
+    </w:p>
+    <w:p>
+      <w:pPr>
+        <w:spacing w:after="0" w:line="240" w:lineRule="auto"/>
+        <w:ind w:firstLine="720"/>
+        <w:jc w:val="both"/>
+        <w:rPr>
+          <w:rFonts w:ascii="Times New Roman" w:hAnsi="Times New Roman" w:cs="Times New Roman"/>
+          <w:sz w:val="28"/>
+          <w:szCs w:val="28"/>
+        </w:rPr>
+      </w:pPr>
+      <w:r>
+        <w:rPr>
+          <w:rFonts w:ascii="Times New Roman" w:hAnsi="Times New Roman" w:cs="Times New Roman"/>
+          <w:sz w:val="28"/>
+          <w:szCs w:val="28"/>
+        </w:rPr>
+        <w:t xml:space="preserve">  </w:t>
+      </w:r>
+    </w:p>
+    <w:p>
+      <w:pPr>
+        <w:spacing w:after="0" w:line="240" w:lineRule="auto"/>
+        <w:ind w:firstLine="720"/>
+        <w:jc w:val="both"/>
+        <w:rPr>
+          <w:rFonts w:ascii="Times New Roman" w:hAnsi="Times New Roman" w:cs="Times New Roman"/>
+          <w:sz w:val="28"/>
+          <w:szCs w:val="28"/>
+        </w:rPr>
+      </w:pPr>
+    </w:p>
+    <w:p>
+      <w:pPr>
+        <w:spacing w:after="0" w:line="240" w:lineRule="auto"/>
+        <w:ind w:firstLine="720"/>
+        <w:jc w:val="both"/>
+        <w:rPr>
+          <w:rFonts w:ascii="Times New Roman" w:hAnsi="Times New Roman" w:cs="Times New Roman"/>
+          <w:sz w:val="28"/>
+          <w:szCs w:val="28"/>
+        </w:rPr>
+      </w:pPr>
+    </w:p>
+    <w:p>
+      <w:pPr>
+        <w:spacing w:after="0" w:line="240" w:lineRule="auto"/>
+        <w:ind w:firstLine="720"/>
+        <w:jc w:val="both"/>
+        <w:rPr>
+          <w:rFonts w:ascii="Times New Roman" w:hAnsi="Times New Roman" w:cs="Times New Roman"/>
+          <w:sz w:val="28"/>
+          <w:szCs w:val="28"/>
+        </w:rPr>
+      </w:pPr>
+    </w:p>
+    <w:p>
+      <w:pPr>
+        <w:spacing w:after="0" w:line="240" w:lineRule="auto"/>
+        <w:ind w:firstLine="720"/>
+        <w:jc w:val="both"/>
+        <w:rPr>
+          <w:rFonts w:ascii="Times New Roman" w:hAnsi="Times New Roman" w:cs="Times New Roman"/>
+          <w:sz w:val="28"/>
+          <w:szCs w:val="28"/>
+        </w:rPr>
+      </w:pPr>
+    </w:p>
+    <w:p>
+      <w:pPr>
+        <w:spacing w:after="0" w:line="240" w:lineRule="auto"/>
+        <w:ind w:firstLine="720"/>
+        <w:jc w:val="both"/>
+        <w:rPr>
+          <w:rFonts w:ascii="Times New Roman" w:hAnsi="Times New Roman" w:cs="Times New Roman"/>
+          <w:sz w:val="28"/>
+          <w:szCs w:val="28"/>
+        </w:rPr>
+      </w:pPr>
+    </w:p>
+    <w:p>
+      <w:pPr>
+        <w:spacing w:after="0" w:line="240" w:lineRule="auto"/>
+        <w:ind w:firstLine="720"/>
+        <w:jc w:val="both"/>
+        <w:rPr>
+          <w:rFonts w:ascii="Times New Roman" w:hAnsi="Times New Roman" w:cs="Times New Roman"/>
+          <w:sz w:val="28"/>
+          <w:szCs w:val="28"/>
+        </w:rPr>
+      </w:pPr>
+    </w:p>
+    <w:p>
+      <w:pPr>
+        <w:spacing w:after="0" w:line="240" w:lineRule="auto"/>
+        <w:ind w:firstLine="720"/>
+        <w:jc w:val="both"/>
+        <w:rPr>
+          <w:rFonts w:ascii="Times New Roman" w:hAnsi="Times New Roman" w:cs="Times New Roman"/>
+          <w:sz w:val="28"/>
+          <w:szCs w:val="28"/>
+        </w:rPr>
+      </w:pPr>
+    </w:p>
+    <w:p>
+      <w:pPr>
+        <w:spacing w:after="0" w:line="240" w:lineRule="auto"/>
+        <w:ind w:firstLine="720"/>
+        <w:jc w:val="both"/>
+        <w:rPr>
+          <w:rFonts w:ascii="Times New Roman" w:hAnsi="Times New Roman" w:cs="Times New Roman"/>
+          <w:sz w:val="28"/>
+          <w:szCs w:val="28"/>
+        </w:rPr>
+      </w:pPr>
+    </w:p>
+    <w:p>
+      <w:pPr>
+        <w:spacing w:after="0" w:line="240" w:lineRule="auto"/>
+        <w:ind w:firstLine="720"/>
+        <w:jc w:val="both"/>
+        <w:rPr>
+          <w:rFonts w:ascii="Times New Roman" w:hAnsi="Times New Roman" w:cs="Times New Roman"/>
+          <w:sz w:val="28"/>
+          <w:szCs w:val="28"/>
+        </w:rPr>
+      </w:pPr>
+    </w:p>
+    <w:p>
+      <w:pPr>
+        <w:spacing w:after="0" w:line="240" w:lineRule="auto"/>
+        <w:ind w:firstLine="720"/>
+        <w:jc w:val="both"/>
+        <w:rPr>
+          <w:rFonts w:ascii="Times New Roman" w:hAnsi="Times New Roman" w:cs="Times New Roman"/>
+          <w:sz w:val="28"/>
+          <w:szCs w:val="28"/>
+        </w:rPr>
+      </w:pPr>
+    </w:p>
+    <w:p>
+      <w:pPr>
+        <w:spacing w:after="0" w:line="240" w:lineRule="auto"/>
+        <w:ind w:firstLine="720"/>
+        <w:jc w:val="both"/>
+        <w:rPr>
+          <w:rFonts w:ascii="Times New Roman" w:hAnsi="Times New Roman" w:cs="Times New Roman"/>
+          <w:sz w:val="28"/>
+          <w:szCs w:val="28"/>
+        </w:rPr>
+      </w:pPr>
+    </w:p>
+    <w:p>
+      <w:pPr>
+        <w:spacing w:after="0" w:line="240" w:lineRule="auto"/>
+        <w:ind w:firstLine="720"/>
+        <w:jc w:val="both"/>
+        <w:rPr>
+          <w:rFonts w:ascii="Times New Roman" w:hAnsi="Times New Roman" w:cs="Times New Roman"/>
+          <w:sz w:val="28"/>
+          <w:szCs w:val="28"/>
+        </w:rPr>
+      </w:pPr>
+    </w:p>
+    <w:p>
+      <w:pPr>
+        <w:spacing w:after="0" w:line="240" w:lineRule="auto"/>
+        <w:ind w:firstLine="720"/>
+        <w:jc w:val="both"/>
+        <w:rPr>
+          <w:rFonts w:ascii="Times New Roman" w:hAnsi="Times New Roman" w:cs="Times New Roman"/>
+          <w:sz w:val="28"/>
+          <w:szCs w:val="28"/>
+        </w:rPr>
+      </w:pPr>
+    </w:p>
+    <w:p>
+      <w:pPr>
+        <w:spacing w:after="0" w:line="240" w:lineRule="auto"/>
+        <w:ind w:firstLine="720"/>
+        <w:jc w:val="both"/>
+        <w:rPr>
+          <w:rFonts w:ascii="Times New Roman" w:hAnsi="Times New Roman" w:cs="Times New Roman"/>
+          <w:sz w:val="28"/>
+          <w:szCs w:val="28"/>
+        </w:rPr>
+      </w:pPr>
+    </w:p>
+    <w:p>
+      <w:pPr>
+        <w:spacing w:after="0" w:line="240" w:lineRule="auto"/>
+        <w:ind w:firstLine="720"/>
+        <w:jc w:val="both"/>
+        <w:rPr>
+          <w:rFonts w:ascii="Times New Roman" w:hAnsi="Times New Roman" w:cs="Times New Roman"/>
+          <w:sz w:val="28"/>
+          <w:szCs w:val="28"/>
+        </w:rPr>
+      </w:pPr>
+    </w:p>
+    <w:p>
+      <w:pPr>
+        <w:spacing w:after="0" w:line="240" w:lineRule="auto"/>
+        <w:ind w:firstLine="720"/>
+        <w:jc w:val="both"/>
+        <w:rPr>
+          <w:rFonts w:ascii="Times New Roman" w:hAnsi="Times New Roman" w:cs="Times New Roman"/>
+          <w:sz w:val="28"/>
+          <w:szCs w:val="28"/>
+        </w:rPr>
+      </w:pPr>
+    </w:p>
+    <w:p>
+      <w:pPr>
+        <w:spacing w:after="0" w:line="240" w:lineRule="auto"/>
+        <w:ind w:firstLine="720"/>
+        <w:jc w:val="both"/>
+        <w:rPr>
+          <w:rFonts w:ascii="Times New Roman" w:hAnsi="Times New Roman" w:cs="Times New Roman"/>
+          <w:sz w:val="28"/>
+          <w:szCs w:val="28"/>
+        </w:rPr>
+      </w:pPr>
+    </w:p>
+    <w:p>
+      <w:pPr>
+        <w:spacing w:after="0" w:line="240" w:lineRule="auto"/>
+        <w:ind w:firstLine="720"/>
+        <w:jc w:val="both"/>
+        <w:rPr>
+          <w:rFonts w:ascii="Times New Roman" w:hAnsi="Times New Roman" w:cs="Times New Roman"/>
+          <w:sz w:val="28"/>
+          <w:szCs w:val="28"/>
+        </w:rPr>
+      </w:pPr>
+    </w:p>
+    <w:p>
+      <w:pPr>
+        <w:spacing w:after="0" w:line="240" w:lineRule="auto"/>
+        <w:ind w:firstLine="720"/>
+        <w:jc w:val="both"/>
+        <w:rPr>
+          <w:rFonts w:ascii="Times New Roman" w:hAnsi="Times New Roman" w:cs="Times New Roman"/>
+          <w:sz w:val="28"/>
+          <w:szCs w:val="28"/>
+        </w:rPr>
+      </w:pPr>
+    </w:p>
+    <w:p>
+      <w:pPr>
+        <w:spacing w:after="0" w:line="240" w:lineRule="auto"/>
+        <w:ind w:firstLine="720"/>
+        <w:jc w:val="both"/>
+        <w:rPr>
+          <w:rFonts w:ascii="Times New Roman" w:hAnsi="Times New Roman" w:cs="Times New Roman"/>
+          <w:sz w:val="28"/>
+          <w:szCs w:val="28"/>
+        </w:rPr>
+      </w:pPr>
+    </w:p>
+    <w:p>
+      <w:pPr>
+        <w:spacing w:after="0" w:line="240" w:lineRule="auto"/>
+        <w:ind w:firstLine="720"/>
+        <w:jc w:val="both"/>
+        <w:rPr>
+          <w:rFonts w:ascii="Times New Roman" w:hAnsi="Times New Roman" w:cs="Times New Roman"/>
+          <w:sz w:val="28"/>
+          <w:szCs w:val="28"/>
+        </w:rPr>
+      </w:pPr>
+    </w:p>
+    <w:p>
+      <w:pPr>
+        <w:spacing w:after="0" w:line="240" w:lineRule="auto"/>
+        <w:ind w:firstLine="720"/>
+        <w:jc w:val="both"/>
+        <w:rPr>
+          <w:rFonts w:ascii="Times New Roman" w:hAnsi="Times New Roman" w:cs="Times New Roman"/>
+          <w:sz w:val="28"/>
+          <w:szCs w:val="28"/>
+        </w:rPr>
+      </w:pPr>
+    </w:p>
+    <w:p>
+      <w:pPr>
+        <w:spacing w:after="0" w:line="240" w:lineRule="auto"/>
+        <w:ind w:firstLine="720"/>
+        <w:jc w:val="both"/>
+        <w:rPr>
+          <w:rFonts w:ascii="Times New Roman" w:hAnsi="Times New Roman" w:cs="Times New Roman"/>
+          <w:sz w:val="28"/>
+          <w:szCs w:val="28"/>
+        </w:rPr>
+      </w:pPr>
+    </w:p>
+    <w:p>
+      <w:pPr>
+        <w:spacing w:after="0" w:line="240" w:lineRule="auto"/>
+        <w:ind w:firstLine="720"/>
+        <w:jc w:val="both"/>
+        <w:rPr>
+          <w:rFonts w:ascii="Times New Roman" w:hAnsi="Times New Roman" w:cs="Times New Roman"/>
+          <w:sz w:val="28"/>
+          <w:szCs w:val="28"/>
+        </w:rPr>
+      </w:pPr>
+    </w:p>
+    <w:p>
+      <w:pPr>
+        <w:spacing w:after="0" w:line="240" w:lineRule="auto"/>
+        <w:ind w:firstLine="720"/>
+        <w:jc w:val="both"/>
+        <w:rPr>
+          <w:rFonts w:ascii="Times New Roman" w:hAnsi="Times New Roman" w:cs="Times New Roman"/>
+          <w:sz w:val="28"/>
+          <w:szCs w:val="28"/>
+        </w:rPr>
+      </w:pPr>
+    </w:p>
+    <w:p>
+      <w:pPr>
+        <w:spacing w:after="0" w:line="240" w:lineRule="auto"/>
+        <w:ind w:firstLine="720"/>
+        <w:jc w:val="both"/>
+        <w:rPr>
+          <w:rFonts w:ascii="Times New Roman" w:hAnsi="Times New Roman" w:cs="Times New Roman"/>
+          <w:sz w:val="28"/>
+          <w:szCs w:val="28"/>
+        </w:rPr>
+      </w:pPr>
+    </w:p>
+    <w:p>
+      <w:pPr>
+        <w:spacing w:after="0" w:line="240" w:lineRule="auto"/>
+        <w:ind w:firstLine="720"/>
+        <w:jc w:val="both"/>
+        <w:rPr>
+          <w:rFonts w:ascii="Times New Roman" w:hAnsi="Times New Roman" w:cs="Times New Roman"/>
+          <w:sz w:val="28"/>
+          <w:szCs w:val="28"/>
+        </w:rPr>
+      </w:pPr>
+    </w:p>
+    <w:p>
+      <w:pPr>
+        <w:spacing w:after="0" w:line="240" w:lineRule="auto"/>
+        <w:ind w:firstLine="720"/>
+        <w:jc w:val="both"/>
+        <w:rPr>
+          <w:rFonts w:ascii="Times New Roman" w:hAnsi="Times New Roman" w:cs="Times New Roman"/>
+          <w:sz w:val="28"/>
+          <w:szCs w:val="28"/>
+        </w:rPr>
+      </w:pPr>
+    </w:p>
+    <w:p>
+      <w:pPr>
+        <w:spacing w:after="0" w:line="240" w:lineRule="auto"/>
+        <w:ind w:firstLine="720"/>
+        <w:jc w:val="both"/>
+        <w:rPr>
+          <w:rFonts w:ascii="Times New Roman" w:hAnsi="Times New Roman" w:cs="Times New Roman"/>
+          <w:sz w:val="28"/>
+          <w:szCs w:val="28"/>
+        </w:rPr>
+      </w:pPr>
+    </w:p>
+    <w:p>
+      <w:pPr>
+        <w:spacing w:after="0" w:line="240" w:lineRule="auto"/>
+        <w:ind w:firstLine="720"/>
+        <w:jc w:val="both"/>
+        <w:rPr>
+          <w:rFonts w:ascii="Times New Roman" w:hAnsi="Times New Roman" w:cs="Times New Roman"/>
+          <w:sz w:val="28"/>
+          <w:szCs w:val="28"/>
+        </w:rPr>
+      </w:pPr>
+    </w:p>
+    <w:p>
+      <w:pPr>
+        <w:spacing w:after="0" w:line="240" w:lineRule="auto"/>
+        <w:ind w:firstLine="720"/>
+        <w:jc w:val="both"/>
+        <w:rPr>
+          <w:rFonts w:ascii="Times New Roman" w:hAnsi="Times New Roman" w:cs="Times New Roman"/>
+          <w:sz w:val="28"/>
+          <w:szCs w:val="28"/>
+        </w:rPr>
+      </w:pPr>
+    </w:p>
+    <w:p>
+      <w:pPr>
+        <w:spacing w:after="0" w:line="240" w:lineRule="auto"/>
+        <w:ind w:firstLine="720"/>
+        <w:jc w:val="both"/>
+        <w:rPr>
+          <w:rFonts w:ascii="Times New Roman" w:hAnsi="Times New Roman" w:cs="Times New Roman"/>
+          <w:sz w:val="28"/>
+          <w:szCs w:val="28"/>
+        </w:rPr>
+      </w:pPr>
+    </w:p>
+    <w:p>
+      <w:pPr>
+        <w:spacing w:after="0" w:line="240" w:lineRule="auto"/>
+        <w:ind w:firstLine="720"/>
+        <w:jc w:val="both"/>
+        <w:rPr>
+          <w:rFonts w:ascii="Times New Roman" w:hAnsi="Times New Roman" w:cs="Times New Roman"/>
+          <w:sz w:val="28"/>
+          <w:szCs w:val="28"/>
+        </w:rPr>
+      </w:pPr>
+    </w:p>
+    <w:p>
+      <w:pPr>
+        <w:spacing w:after="0" w:line="240" w:lineRule="auto"/>
+        <w:ind w:firstLine="720"/>
+        <w:jc w:val="both"/>
+        <w:rPr>
+          <w:rFonts w:ascii="Times New Roman" w:hAnsi="Times New Roman" w:cs="Times New Roman"/>
+          <w:sz w:val="28"/>
+          <w:szCs w:val="28"/>
+        </w:rPr>
+      </w:pPr>
+    </w:p>
+    <w:p>
+      <w:pPr>
+        <w:spacing w:after="0" w:line="240" w:lineRule="auto"/>
+        <w:ind w:firstLine="720"/>
+        <w:jc w:val="both"/>
+        <w:rPr>
+          <w:rFonts w:ascii="Times New Roman" w:hAnsi="Times New Roman" w:cs="Times New Roman"/>
+          <w:sz w:val="28"/>
+          <w:szCs w:val="28"/>
+        </w:rPr>
+      </w:pPr>
+    </w:p>
+    <w:p>
+      <w:pPr>
+        <w:spacing w:after="0" w:line="240" w:lineRule="auto"/>
+        <w:ind w:firstLine="720"/>
+        <w:jc w:val="both"/>
+        <w:rPr>
+          <w:rFonts w:ascii="Times New Roman" w:hAnsi="Times New Roman" w:cs="Times New Roman"/>
+          <w:sz w:val="28"/>
+          <w:szCs w:val="28"/>
+        </w:rPr>
+      </w:pPr>
+    </w:p>
+    <w:p>
+      <w:pPr>
+        <w:spacing w:after="0" w:line="240" w:lineRule="auto"/>
+        <w:ind w:firstLine="720"/>
+        <w:jc w:val="both"/>
+        <w:rPr>
+          <w:rFonts w:ascii="Times New Roman" w:hAnsi="Times New Roman" w:cs="Times New Roman"/>
+          <w:sz w:val="28"/>
+          <w:szCs w:val="28"/>
+        </w:rPr>
+      </w:pPr>
+    </w:p>
+    <w:p>
+      <w:pPr>
+        <w:spacing w:after="0" w:line="240" w:lineRule="auto"/>
+        <w:ind w:firstLine="720"/>
+        <w:jc w:val="both"/>
+        <w:rPr>
+          <w:rFonts w:ascii="Times New Roman" w:hAnsi="Times New Roman" w:cs="Times New Roman"/>
+          <w:sz w:val="28"/>
+          <w:szCs w:val="28"/>
+        </w:rPr>
+      </w:pPr>
+    </w:p>
+    <w:p>
+      <w:pPr>
+        <w:spacing w:after="0" w:line="240" w:lineRule="auto"/>
+        <w:ind w:firstLine="720"/>
+        <w:jc w:val="both"/>
+        <w:rPr>
+          <w:rFonts w:ascii="Times New Roman" w:hAnsi="Times New Roman" w:cs="Times New Roman"/>
+          <w:sz w:val="28"/>
+          <w:szCs w:val="28"/>
+        </w:rPr>
+      </w:pPr>
+    </w:p>
+    <w:p>
+      <w:pPr>
+        <w:spacing w:after="0" w:line="240" w:lineRule="auto"/>
+        <w:ind w:firstLine="720"/>
+        <w:jc w:val="both"/>
+        <w:rPr>
+          <w:rFonts w:ascii="Times New Roman" w:hAnsi="Times New Roman" w:cs="Times New Roman"/>
+          <w:sz w:val="28"/>
+          <w:szCs w:val="28"/>
+        </w:rPr>
+      </w:pPr>
+    </w:p>
+    <w:p>
+      <w:pPr>
+        <w:spacing w:after="0" w:line="240" w:lineRule="auto"/>
+        <w:ind w:firstLine="720"/>
+        <w:jc w:val="both"/>
+        <w:rPr>
+          <w:rFonts w:ascii="Times New Roman" w:hAnsi="Times New Roman" w:cs="Times New Roman"/>
+          <w:sz w:val="28"/>
+          <w:szCs w:val="28"/>
+        </w:rPr>
+      </w:pPr>
+    </w:p>
+    <w:p>
+      <w:pPr>
+        <w:spacing w:after="0" w:line="240" w:lineRule="auto"/>
+        <w:ind w:firstLine="720"/>
+        <w:jc w:val="both"/>
+        <w:rPr>
+          <w:rFonts w:ascii="Times New Roman" w:hAnsi="Times New Roman" w:cs="Times New Roman"/>
+          <w:sz w:val="28"/>
+          <w:szCs w:val="28"/>
+        </w:rPr>
+      </w:pPr>
+    </w:p>
+    <w:p>
+      <w:pPr>
+        <w:spacing w:after="0" w:line="240" w:lineRule="auto"/>
+        <w:ind w:firstLine="720"/>
+        <w:jc w:val="both"/>
+        <w:rPr>
+          <w:rFonts w:ascii="Times New Roman" w:hAnsi="Times New Roman" w:cs="Times New Roman"/>
+          <w:sz w:val="28"/>
+          <w:szCs w:val="28"/>
+        </w:rPr>
+      </w:pPr>
+    </w:p>
+    <w:p>
+      <w:pPr>
+        <w:ind w:firstLine="720"/>
+        <w:jc w:val="center"/>
+        <w:rPr>
+          <w:rFonts w:ascii="Times New Roman" w:hAnsi="Times New Roman" w:cs="Times New Roman"/>
+          <w:b/>
+          <w:sz w:val="28"/>
+          <w:szCs w:val="24"/>
+        </w:rPr>
+      </w:pPr>
+      <w:r>
+        <w:rPr>
+          <w:rFonts w:ascii="Times New Roman" w:hAnsi="Times New Roman" w:cs="Times New Roman"/>
+          <w:b/>
+          <w:sz w:val="28"/>
+          <w:szCs w:val="24"/>
+        </w:rPr>
+        <w:lastRenderedPageBreak/>
+        <w:t>Анализ аналогичных решений</w:t>
+      </w:r>
+    </w:p>
+    <w:p>
+      <w:pPr>
+        <w:spacing w:after="0" w:line="240" w:lineRule="auto"/>
+        <w:ind w:firstLine="720"/>
+        <w:jc w:val="both"/>
+        <w:rPr>
+          <w:rFonts w:ascii="Times New Roman" w:hAnsi="Times New Roman" w:cs="Times New Roman"/>
+          <w:sz w:val="28"/>
+          <w:szCs w:val="28"/>
+        </w:rPr>
+      </w:pPr>
+      <w:r>
+        <w:rPr>
+          <w:rFonts w:ascii="Times New Roman" w:hAnsi="Times New Roman" w:cs="Times New Roman"/>
+          <w:sz w:val="28"/>
+          <w:szCs w:val="28"/>
+        </w:rPr>
         <w:t>Анализ аналогичных решений – описание фрагментов известных приложений или доступных интернет-сервисов, которые можно было бы использовать в качестве примера при создании собственного сервиса или приложения.</w:t>
       </w:r>
     </w:p>
     <w:p>
       <w:pPr>
-        <w:spacing w:after="0" w:line="240" w:lineRule="auto"/>
-        <w:jc w:val="both"/>
+        <w:pStyle w:val="a4"/>
+        <w:numPr>
+          <w:ilvl w:val="0"/>
+          <w:numId w:val="9"/>
+        </w:numPr>
+        <w:spacing w:before="160" w:line="240" w:lineRule="auto"/>
+        <w:ind w:left="431" w:hanging="357"/>
+        <w:jc w:val="both"/>
+        <w:rPr>
+          <w:rFonts w:ascii="Times New Roman" w:hAnsi="Times New Roman" w:cs="Times New Roman"/>
+          <w:sz w:val="28"/>
+          <w:szCs w:val="28"/>
+        </w:rPr>
+      </w:pPr>
+      <w:proofErr w:type="spellStart"/>
+      <w:r>
+        <w:rPr>
+          <w:rFonts w:ascii="Times New Roman" w:hAnsi="Times New Roman" w:cs="Times New Roman"/>
+          <w:sz w:val="28"/>
+          <w:szCs w:val="28"/>
+        </w:rPr>
+        <w:t>BallerApp</w:t>
+      </w:r>
+      <w:proofErr w:type="spellEnd"/>
+      <w:r>
+        <w:rPr>
+          <w:rFonts w:ascii="Times New Roman" w:hAnsi="Times New Roman" w:cs="Times New Roman"/>
+          <w:sz w:val="28"/>
+          <w:szCs w:val="28"/>
+        </w:rPr>
+        <w:t xml:space="preserve"> </w:t>
+      </w:r>
+    </w:p>
+    <w:p>
+      <w:pPr>
+        <w:spacing w:after="0" w:line="240" w:lineRule="auto"/>
+        <w:ind w:firstLine="720"/>
+        <w:jc w:val="both"/>
+        <w:rPr>
+          <w:rFonts w:ascii="Times New Roman" w:hAnsi="Times New Roman" w:cs="Times New Roman"/>
+          <w:sz w:val="28"/>
+          <w:szCs w:val="28"/>
+        </w:rPr>
+      </w:pPr>
+      <w:proofErr w:type="spellStart"/>
+      <w:r>
+        <w:rPr>
+          <w:rFonts w:ascii="Times New Roman" w:hAnsi="Times New Roman" w:cs="Times New Roman"/>
+          <w:sz w:val="28"/>
+          <w:szCs w:val="28"/>
+        </w:rPr>
+        <w:t>BallerApp</w:t>
+      </w:r>
+      <w:proofErr w:type="spellEnd"/>
+      <w:r>
+        <w:rPr>
+          <w:rFonts w:ascii="Times New Roman" w:hAnsi="Times New Roman" w:cs="Times New Roman"/>
+          <w:sz w:val="28"/>
+          <w:szCs w:val="28"/>
+        </w:rPr>
+        <w:t xml:space="preserve"> - это российское приложение для уличного баскетбола.</w:t>
+      </w:r>
+      <w:r>
+        <w:rPr>
+          <w:rFonts w:ascii="Times New Roman" w:hAnsi="Times New Roman" w:cs="Times New Roman"/>
+          <w:sz w:val="28"/>
+          <w:szCs w:val="28"/>
+        </w:rPr>
+        <w:t xml:space="preserve"> </w:t>
+      </w:r>
+      <w:r>
+        <w:rPr>
+          <w:rFonts w:ascii="Times New Roman" w:hAnsi="Times New Roman" w:cs="Times New Roman"/>
+          <w:sz w:val="28"/>
+          <w:szCs w:val="28"/>
+        </w:rPr>
+        <w:t xml:space="preserve">Приложение было создано в 2016 году, и с тех </w:t>
+      </w:r>
+      <w:r>
+        <w:rPr>
+          <w:rFonts w:ascii="Times New Roman" w:hAnsi="Times New Roman" w:cs="Times New Roman"/>
+          <w:sz w:val="28"/>
+          <w:szCs w:val="28"/>
+        </w:rPr>
+        <w:t xml:space="preserve">пор оно собрало более 100 тысяч </w:t>
+      </w:r>
+      <w:r>
+        <w:rPr>
+          <w:rFonts w:ascii="Times New Roman" w:hAnsi="Times New Roman" w:cs="Times New Roman"/>
+          <w:sz w:val="28"/>
+          <w:szCs w:val="28"/>
+        </w:rPr>
+        <w:t>пользователей.</w:t>
+      </w:r>
+      <w:r>
+        <w:rPr>
+          <w:rFonts w:ascii="Times New Roman" w:hAnsi="Times New Roman" w:cs="Times New Roman"/>
+          <w:sz w:val="28"/>
+          <w:szCs w:val="28"/>
+        </w:rPr>
+        <w:t xml:space="preserve"> </w:t>
+      </w:r>
+      <w:r>
+        <w:rPr>
+          <w:rFonts w:ascii="Times New Roman" w:hAnsi="Times New Roman" w:cs="Times New Roman"/>
+          <w:sz w:val="28"/>
+          <w:szCs w:val="28"/>
+        </w:rPr>
+        <w:t xml:space="preserve">Также приложение </w:t>
+      </w:r>
+      <w:proofErr w:type="spellStart"/>
+      <w:r>
+        <w:rPr>
+          <w:rFonts w:ascii="Times New Roman" w:hAnsi="Times New Roman" w:cs="Times New Roman"/>
+          <w:sz w:val="28"/>
+          <w:szCs w:val="28"/>
+        </w:rPr>
+        <w:t>BallerApp</w:t>
+      </w:r>
+      <w:proofErr w:type="spellEnd"/>
+      <w:r>
+        <w:rPr>
+          <w:rFonts w:ascii="Times New Roman" w:hAnsi="Times New Roman" w:cs="Times New Roman"/>
+          <w:sz w:val="28"/>
+          <w:szCs w:val="28"/>
+        </w:rPr>
+        <w:t xml:space="preserve"> было номинировано на премию «Лучшее моб</w:t>
+      </w:r>
+      <w:r>
+        <w:rPr>
+          <w:rFonts w:ascii="Times New Roman" w:hAnsi="Times New Roman" w:cs="Times New Roman"/>
+          <w:sz w:val="28"/>
+          <w:szCs w:val="28"/>
+        </w:rPr>
+        <w:t>ильное приложение» в 2017 году.</w:t>
+      </w:r>
+      <w:r>
+        <w:rPr>
+          <w:rFonts w:ascii="Times New Roman" w:hAnsi="Times New Roman" w:cs="Times New Roman"/>
+          <w:sz w:val="28"/>
+          <w:szCs w:val="28"/>
+        </w:rPr>
+        <w:t xml:space="preserve"> </w:t>
+      </w:r>
+      <w:proofErr w:type="spellStart"/>
+      <w:r>
+        <w:rPr>
+          <w:rFonts w:ascii="Times New Roman" w:hAnsi="Times New Roman" w:cs="Times New Roman"/>
+          <w:sz w:val="28"/>
+          <w:szCs w:val="28"/>
+        </w:rPr>
+        <w:t>BallerApp</w:t>
+      </w:r>
+      <w:proofErr w:type="spellEnd"/>
+      <w:r>
+        <w:rPr>
+          <w:rFonts w:ascii="Times New Roman" w:hAnsi="Times New Roman" w:cs="Times New Roman"/>
+          <w:sz w:val="28"/>
+          <w:szCs w:val="28"/>
+        </w:rPr>
+        <w:t xml:space="preserve"> позволяет создавать турниры по уличному баскетболу, а также участвовать в т</w:t>
+      </w:r>
+      <w:r>
+        <w:rPr>
+          <w:rFonts w:ascii="Times New Roman" w:hAnsi="Times New Roman" w:cs="Times New Roman"/>
+          <w:sz w:val="28"/>
+          <w:szCs w:val="28"/>
+        </w:rPr>
+        <w:t>урнирах по уличному баскетболу.</w:t>
+      </w:r>
+      <w:r>
+        <w:rPr>
+          <w:rFonts w:ascii="Times New Roman" w:hAnsi="Times New Roman" w:cs="Times New Roman"/>
+          <w:sz w:val="28"/>
+          <w:szCs w:val="28"/>
+        </w:rPr>
+        <w:t xml:space="preserve"> </w:t>
+      </w:r>
+      <w:r>
+        <w:rPr>
+          <w:rFonts w:ascii="Times New Roman" w:hAnsi="Times New Roman" w:cs="Times New Roman"/>
+          <w:sz w:val="28"/>
+          <w:szCs w:val="28"/>
+        </w:rPr>
+        <w:t>Для создания турнира по уличному баскетболу необходимо зарегистриро</w:t>
+      </w:r>
+      <w:r>
+        <w:rPr>
+          <w:rFonts w:ascii="Times New Roman" w:hAnsi="Times New Roman" w:cs="Times New Roman"/>
+          <w:sz w:val="28"/>
+          <w:szCs w:val="28"/>
+        </w:rPr>
+        <w:t xml:space="preserve">ваться в приложении </w:t>
+      </w:r>
+      <w:proofErr w:type="spellStart"/>
+      <w:r>
+        <w:rPr>
+          <w:rFonts w:ascii="Times New Roman" w:hAnsi="Times New Roman" w:cs="Times New Roman"/>
+          <w:sz w:val="28"/>
+          <w:szCs w:val="28"/>
+        </w:rPr>
+        <w:t>BallerApp</w:t>
+      </w:r>
+      <w:proofErr w:type="spellEnd"/>
+      <w:r>
+        <w:rPr>
+          <w:rFonts w:ascii="Times New Roman" w:hAnsi="Times New Roman" w:cs="Times New Roman"/>
+          <w:sz w:val="28"/>
+          <w:szCs w:val="28"/>
+        </w:rPr>
+        <w:t xml:space="preserve">. </w:t>
+      </w:r>
+      <w:r>
+        <w:rPr>
+          <w:rFonts w:ascii="Times New Roman" w:hAnsi="Times New Roman" w:cs="Times New Roman"/>
+          <w:sz w:val="28"/>
+          <w:szCs w:val="28"/>
+        </w:rPr>
+        <w:t>После регистрации в</w:t>
+      </w:r>
+      <w:r>
+        <w:rPr>
+          <w:rFonts w:ascii="Times New Roman" w:hAnsi="Times New Roman" w:cs="Times New Roman"/>
+          <w:sz w:val="28"/>
+          <w:szCs w:val="28"/>
+        </w:rPr>
+        <w:t xml:space="preserve"> приложении </w:t>
+      </w:r>
+      <w:proofErr w:type="spellStart"/>
+      <w:r>
+        <w:rPr>
+          <w:rFonts w:ascii="Times New Roman" w:hAnsi="Times New Roman" w:cs="Times New Roman"/>
+          <w:sz w:val="28"/>
+          <w:szCs w:val="28"/>
+        </w:rPr>
+        <w:t>BallerApp</w:t>
+      </w:r>
+      <w:proofErr w:type="spellEnd"/>
+      <w:r>
+        <w:rPr>
+          <w:rFonts w:ascii="Times New Roman" w:hAnsi="Times New Roman" w:cs="Times New Roman"/>
+          <w:sz w:val="28"/>
+          <w:szCs w:val="28"/>
+        </w:rPr>
+        <w:t xml:space="preserve"> можно</w:t>
+      </w:r>
+      <w:r>
+        <w:rPr>
+          <w:rFonts w:ascii="Times New Roman" w:hAnsi="Times New Roman" w:cs="Times New Roman"/>
+          <w:sz w:val="28"/>
+          <w:szCs w:val="28"/>
+        </w:rPr>
+        <w:t xml:space="preserve"> создать турнир по уличному баскетболу</w:t>
+      </w:r>
+      <w:r>
+        <w:rPr>
+          <w:rFonts w:ascii="Times New Roman" w:hAnsi="Times New Roman" w:cs="Times New Roman"/>
+          <w:sz w:val="28"/>
+          <w:szCs w:val="28"/>
+        </w:rPr>
+        <w:t>.</w:t>
+      </w:r>
+      <w:r>
+        <w:t xml:space="preserve"> </w:t>
+      </w:r>
+      <w:r>
+        <w:rPr>
+          <w:rFonts w:ascii="Times New Roman" w:hAnsi="Times New Roman" w:cs="Times New Roman"/>
+          <w:sz w:val="28"/>
+          <w:szCs w:val="28"/>
+        </w:rPr>
+        <w:t xml:space="preserve">Основные </w:t>
+      </w:r>
+      <w:proofErr w:type="spellStart"/>
+      <w:r>
+        <w:rPr>
+          <w:rFonts w:ascii="Times New Roman" w:hAnsi="Times New Roman" w:cs="Times New Roman"/>
+          <w:sz w:val="28"/>
+          <w:szCs w:val="28"/>
+        </w:rPr>
+        <w:t>пр</w:t>
+      </w:r>
+      <w:r>
+        <w:rPr>
+          <w:rFonts w:ascii="Times New Roman" w:hAnsi="Times New Roman" w:cs="Times New Roman"/>
+          <w:sz w:val="28"/>
+          <w:szCs w:val="28"/>
+        </w:rPr>
+        <w:t>емущества</w:t>
+      </w:r>
+      <w:proofErr w:type="spellEnd"/>
+      <w:r>
+        <w:rPr>
+          <w:rFonts w:ascii="Times New Roman" w:hAnsi="Times New Roman" w:cs="Times New Roman"/>
+          <w:sz w:val="28"/>
+          <w:szCs w:val="28"/>
+        </w:rPr>
+        <w:t xml:space="preserve"> приложения </w:t>
+      </w:r>
+      <w:proofErr w:type="spellStart"/>
+      <w:r>
+        <w:rPr>
+          <w:rFonts w:ascii="Times New Roman" w:hAnsi="Times New Roman" w:cs="Times New Roman"/>
+          <w:sz w:val="28"/>
+          <w:szCs w:val="28"/>
+        </w:rPr>
+        <w:t>BallerApp</w:t>
+      </w:r>
+      <w:proofErr w:type="spellEnd"/>
+      <w:r>
+        <w:rPr>
+          <w:rFonts w:ascii="Times New Roman" w:hAnsi="Times New Roman" w:cs="Times New Roman"/>
+          <w:sz w:val="28"/>
+          <w:szCs w:val="28"/>
+        </w:rPr>
+        <w:t xml:space="preserve"> </w:t>
+      </w:r>
+      <w:r>
+        <w:rPr>
+          <w:rFonts w:ascii="Times New Roman" w:hAnsi="Times New Roman" w:cs="Times New Roman"/>
+          <w:sz w:val="28"/>
+          <w:szCs w:val="28"/>
+        </w:rPr>
+        <w:t>явл</w:t>
+      </w:r>
+      <w:r>
+        <w:rPr>
+          <w:rFonts w:ascii="Times New Roman" w:hAnsi="Times New Roman" w:cs="Times New Roman"/>
+          <w:sz w:val="28"/>
+          <w:szCs w:val="28"/>
+        </w:rPr>
+        <w:t xml:space="preserve">яются, что приложение </w:t>
+      </w:r>
+      <w:proofErr w:type="spellStart"/>
+      <w:r>
+        <w:rPr>
+          <w:rFonts w:ascii="Times New Roman" w:hAnsi="Times New Roman" w:cs="Times New Roman"/>
+          <w:sz w:val="28"/>
+          <w:szCs w:val="28"/>
+        </w:rPr>
+        <w:t>BallerApp</w:t>
+      </w:r>
+      <w:proofErr w:type="spellEnd"/>
+      <w:r>
+        <w:rPr>
+          <w:rFonts w:ascii="Times New Roman" w:hAnsi="Times New Roman" w:cs="Times New Roman"/>
+          <w:sz w:val="28"/>
+          <w:szCs w:val="28"/>
+        </w:rPr>
+        <w:t xml:space="preserve"> доступно для смартфо</w:t>
+      </w:r>
+      <w:r>
+        <w:rPr>
+          <w:rFonts w:ascii="Times New Roman" w:hAnsi="Times New Roman" w:cs="Times New Roman"/>
+          <w:sz w:val="28"/>
+          <w:szCs w:val="28"/>
+        </w:rPr>
+        <w:t xml:space="preserve">нов на платформе </w:t>
+      </w:r>
+      <w:proofErr w:type="spellStart"/>
+      <w:r>
+        <w:rPr>
+          <w:rFonts w:ascii="Times New Roman" w:hAnsi="Times New Roman" w:cs="Times New Roman"/>
+          <w:sz w:val="28"/>
+          <w:szCs w:val="28"/>
+        </w:rPr>
+        <w:t>Android</w:t>
+      </w:r>
+      <w:proofErr w:type="spellEnd"/>
+      <w:r>
+        <w:rPr>
+          <w:rFonts w:ascii="Times New Roman" w:hAnsi="Times New Roman" w:cs="Times New Roman"/>
+          <w:sz w:val="28"/>
+          <w:szCs w:val="28"/>
+        </w:rPr>
+        <w:t xml:space="preserve"> и </w:t>
+      </w:r>
+      <w:proofErr w:type="spellStart"/>
+      <w:r>
+        <w:rPr>
+          <w:rFonts w:ascii="Times New Roman" w:hAnsi="Times New Roman" w:cs="Times New Roman"/>
+          <w:sz w:val="28"/>
+          <w:szCs w:val="28"/>
+        </w:rPr>
+        <w:t>iOS.Также</w:t>
+      </w:r>
+      <w:proofErr w:type="spellEnd"/>
+      <w:r>
+        <w:rPr>
+          <w:rFonts w:ascii="Times New Roman" w:hAnsi="Times New Roman" w:cs="Times New Roman"/>
+          <w:sz w:val="28"/>
+          <w:szCs w:val="28"/>
+        </w:rPr>
+        <w:t xml:space="preserve"> приложение </w:t>
+      </w:r>
+      <w:proofErr w:type="spellStart"/>
+      <w:r>
+        <w:rPr>
+          <w:rFonts w:ascii="Times New Roman" w:hAnsi="Times New Roman" w:cs="Times New Roman"/>
+          <w:sz w:val="28"/>
+          <w:szCs w:val="28"/>
+        </w:rPr>
+        <w:t>BallerApp</w:t>
+      </w:r>
+      <w:proofErr w:type="spellEnd"/>
+      <w:r>
+        <w:rPr>
+          <w:rFonts w:ascii="Times New Roman" w:hAnsi="Times New Roman" w:cs="Times New Roman"/>
+          <w:sz w:val="28"/>
+          <w:szCs w:val="28"/>
+        </w:rPr>
+        <w:t xml:space="preserve"> является бесплатным.</w:t>
+      </w:r>
+    </w:p>
+    <w:p>
+      <w:pPr>
+        <w:pStyle w:val="a4"/>
+        <w:numPr>
+          <w:ilvl w:val="0"/>
+          <w:numId w:val="9"/>
+        </w:numPr>
+        <w:spacing w:before="160" w:line="240" w:lineRule="auto"/>
+        <w:ind w:left="431" w:hanging="357"/>
+        <w:jc w:val="both"/>
+        <w:rPr>
+          <w:rFonts w:ascii="Times New Roman" w:hAnsi="Times New Roman" w:cs="Times New Roman"/>
+          <w:sz w:val="28"/>
+          <w:szCs w:val="28"/>
+        </w:rPr>
+      </w:pPr>
+      <w:r>
+        <w:rPr>
+          <w:rFonts w:ascii="Times New Roman" w:hAnsi="Times New Roman" w:cs="Times New Roman"/>
+          <w:sz w:val="28"/>
+          <w:szCs w:val="28"/>
+        </w:rPr>
+        <w:t>Круговой турнир</w:t>
+      </w:r>
+    </w:p>
+    <w:p>
+      <w:pPr>
+        <w:spacing w:after="0" w:line="240" w:lineRule="auto"/>
+        <w:ind w:firstLine="720"/>
+        <w:jc w:val="both"/>
+        <w:rPr>
+          <w:rFonts w:ascii="Times New Roman" w:hAnsi="Times New Roman" w:cs="Times New Roman"/>
+          <w:sz w:val="28"/>
+          <w:szCs w:val="28"/>
+        </w:rPr>
+      </w:pPr>
+      <w:r>
+        <w:rPr>
+          <w:rFonts w:ascii="Times New Roman" w:hAnsi="Times New Roman" w:cs="Times New Roman"/>
+          <w:sz w:val="28"/>
+          <w:szCs w:val="28"/>
+        </w:rPr>
+        <w:t>Круговой турнир - это онлайн-сервис для организации и п</w:t>
+      </w:r>
+      <w:r>
+        <w:rPr>
+          <w:rFonts w:ascii="Times New Roman" w:hAnsi="Times New Roman" w:cs="Times New Roman"/>
+          <w:sz w:val="28"/>
+          <w:szCs w:val="28"/>
+        </w:rPr>
+        <w:t xml:space="preserve">роведения спортивных турниров. </w:t>
+      </w:r>
+      <w:r>
+        <w:rPr>
+          <w:rFonts w:ascii="Times New Roman" w:hAnsi="Times New Roman" w:cs="Times New Roman"/>
+          <w:sz w:val="28"/>
+          <w:szCs w:val="28"/>
+        </w:rPr>
+        <w:t>Круговой</w:t>
+      </w:r>
+      <w:r>
+        <w:rPr>
+          <w:rFonts w:ascii="Times New Roman" w:hAnsi="Times New Roman" w:cs="Times New Roman"/>
+          <w:sz w:val="28"/>
+          <w:szCs w:val="28"/>
+        </w:rPr>
+        <w:t xml:space="preserve"> турнир был создан в 2015 году. </w:t>
+      </w:r>
+      <w:r>
+        <w:rPr>
+          <w:rFonts w:ascii="Times New Roman" w:hAnsi="Times New Roman" w:cs="Times New Roman"/>
+          <w:sz w:val="28"/>
+          <w:szCs w:val="28"/>
+        </w:rPr>
+        <w:t>Круговой турнир позволяет создавать турниры по футболу, а также уча</w:t>
+      </w:r>
+      <w:r>
+        <w:rPr>
+          <w:rFonts w:ascii="Times New Roman" w:hAnsi="Times New Roman" w:cs="Times New Roman"/>
+          <w:sz w:val="28"/>
+          <w:szCs w:val="28"/>
+        </w:rPr>
+        <w:t xml:space="preserve">ствовать в турнирах по футболу. </w:t>
+      </w:r>
+      <w:r>
+        <w:rPr>
+          <w:rFonts w:ascii="Times New Roman" w:hAnsi="Times New Roman" w:cs="Times New Roman"/>
+          <w:sz w:val="28"/>
+          <w:szCs w:val="28"/>
+        </w:rPr>
+        <w:t>Для создания турнира по футболу необходимо зарегистрирова</w:t>
+      </w:r>
+      <w:r>
+        <w:rPr>
+          <w:rFonts w:ascii="Times New Roman" w:hAnsi="Times New Roman" w:cs="Times New Roman"/>
+          <w:sz w:val="28"/>
+          <w:szCs w:val="28"/>
+        </w:rPr>
+        <w:t xml:space="preserve">ться в сервисе Круговой турнир. </w:t>
+      </w:r>
+      <w:r>
+        <w:rPr>
+          <w:rFonts w:ascii="Times New Roman" w:hAnsi="Times New Roman" w:cs="Times New Roman"/>
+          <w:sz w:val="28"/>
+          <w:szCs w:val="28"/>
+        </w:rPr>
+        <w:t>После регистрации в сервисе Круговой турнир необхо</w:t>
+      </w:r>
+      <w:r>
+        <w:rPr>
+          <w:rFonts w:ascii="Times New Roman" w:hAnsi="Times New Roman" w:cs="Times New Roman"/>
+          <w:sz w:val="28"/>
+          <w:szCs w:val="28"/>
+        </w:rPr>
+        <w:t xml:space="preserve">димо создать турнир по футболу. </w:t>
+      </w:r>
+      <w:r>
+        <w:rPr>
+          <w:rFonts w:ascii="Times New Roman" w:hAnsi="Times New Roman" w:cs="Times New Roman"/>
+          <w:sz w:val="28"/>
+          <w:szCs w:val="28"/>
+        </w:rPr>
+        <w:t>Этот интернет-сервис является бесплатным.</w:t>
+      </w:r>
+      <w:r>
+        <w:t xml:space="preserve"> </w:t>
+      </w:r>
+      <w:r>
+        <w:rPr>
+          <w:rFonts w:ascii="Times New Roman" w:hAnsi="Times New Roman" w:cs="Times New Roman"/>
+          <w:sz w:val="28"/>
+          <w:szCs w:val="28"/>
+        </w:rPr>
+        <w:t>Круговой турнир сотрудничает</w:t>
+      </w:r>
+      <w:r>
+        <w:rPr>
+          <w:rFonts w:ascii="Times New Roman" w:hAnsi="Times New Roman" w:cs="Times New Roman"/>
+          <w:sz w:val="28"/>
+          <w:szCs w:val="28"/>
+        </w:rPr>
+        <w:t xml:space="preserve"> с такими компаниями как: «Спартак», «ЦСКА», </w:t>
+      </w:r>
+      <w:r>
+        <w:rPr>
+          <w:rFonts w:ascii="Times New Roman" w:hAnsi="Times New Roman" w:cs="Times New Roman"/>
+          <w:sz w:val="28"/>
+          <w:szCs w:val="28"/>
+        </w:rPr>
+        <w:t>«Зенит».</w:t>
+      </w:r>
+    </w:p>
+    <w:p>
+      <w:pPr>
+        <w:pStyle w:val="a4"/>
+        <w:numPr>
+          <w:ilvl w:val="0"/>
+          <w:numId w:val="9"/>
+        </w:numPr>
+        <w:spacing w:before="160" w:line="240" w:lineRule="auto"/>
+        <w:ind w:left="431" w:hanging="357"/>
+        <w:jc w:val="both"/>
+        <w:rPr>
+          <w:rFonts w:ascii="Times New Roman" w:hAnsi="Times New Roman" w:cs="Times New Roman"/>
+          <w:sz w:val="28"/>
+          <w:szCs w:val="28"/>
+        </w:rPr>
+      </w:pPr>
+      <w:proofErr w:type="spellStart"/>
+      <w:r>
+        <w:rPr>
+          <w:rFonts w:ascii="Times New Roman" w:hAnsi="Times New Roman" w:cs="Times New Roman"/>
+          <w:sz w:val="28"/>
+          <w:szCs w:val="28"/>
+        </w:rPr>
+        <w:t>JoinFootball</w:t>
+      </w:r>
+      <w:proofErr w:type="spellEnd"/>
+    </w:p>
+    <w:p>
+      <w:pPr>
+        <w:spacing w:after="0" w:line="240" w:lineRule="auto"/>
+        <w:ind w:firstLine="720"/>
+        <w:jc w:val="both"/>
+        <w:rPr>
+          <w:rFonts w:ascii="Times New Roman" w:hAnsi="Times New Roman" w:cs="Times New Roman"/>
+          <w:sz w:val="28"/>
+          <w:szCs w:val="28"/>
+        </w:rPr>
+      </w:pPr>
+      <w:proofErr w:type="spellStart"/>
+      <w:r>
+        <w:rPr>
+          <w:rFonts w:ascii="Times New Roman" w:hAnsi="Times New Roman" w:cs="Times New Roman"/>
+          <w:sz w:val="28"/>
+          <w:szCs w:val="28"/>
+        </w:rPr>
+        <w:t>JoinFootball</w:t>
+      </w:r>
+      <w:proofErr w:type="spellEnd"/>
+      <w:r>
+        <w:rPr>
+          <w:rFonts w:ascii="Times New Roman" w:hAnsi="Times New Roman" w:cs="Times New Roman"/>
+          <w:sz w:val="28"/>
+          <w:szCs w:val="28"/>
+        </w:rPr>
+        <w:t xml:space="preserve"> - это   приложение, которое позволяе</w:t>
+      </w:r>
+      <w:r>
+        <w:rPr>
+          <w:rFonts w:ascii="Times New Roman" w:hAnsi="Times New Roman" w:cs="Times New Roman"/>
+          <w:sz w:val="28"/>
+          <w:szCs w:val="28"/>
+        </w:rPr>
+        <w:t xml:space="preserve">т создавать спортивные турниры и </w:t>
+      </w:r>
+      <w:r>
+        <w:rPr>
+          <w:rFonts w:ascii="Times New Roman" w:hAnsi="Times New Roman" w:cs="Times New Roman"/>
+          <w:sz w:val="28"/>
+          <w:szCs w:val="28"/>
+        </w:rPr>
+        <w:t>смотреть различные спорти</w:t>
+      </w:r>
+      <w:r>
+        <w:rPr>
+          <w:rFonts w:ascii="Times New Roman" w:hAnsi="Times New Roman" w:cs="Times New Roman"/>
+          <w:sz w:val="28"/>
+          <w:szCs w:val="28"/>
+        </w:rPr>
+        <w:t xml:space="preserve">вные матчи в режиме онлайн. Приложение позволяет </w:t>
+      </w:r>
+      <w:r>
+        <w:rPr>
+          <w:rFonts w:ascii="Times New Roman" w:hAnsi="Times New Roman" w:cs="Times New Roman"/>
+          <w:sz w:val="28"/>
+          <w:szCs w:val="28"/>
+        </w:rPr>
+        <w:t>создавать турниры по футболу, баскетбол</w:t>
+      </w:r>
+      <w:r>
+        <w:rPr>
+          <w:rFonts w:ascii="Times New Roman" w:hAnsi="Times New Roman" w:cs="Times New Roman"/>
+          <w:sz w:val="28"/>
+          <w:szCs w:val="28"/>
+        </w:rPr>
+        <w:t xml:space="preserve">у, хоккею, волейболу, теннису и другим видам спорта. </w:t>
+      </w:r>
+      <w:r>
+        <w:rPr>
+          <w:rFonts w:ascii="Times New Roman" w:hAnsi="Times New Roman" w:cs="Times New Roman"/>
+          <w:sz w:val="28"/>
+          <w:szCs w:val="28"/>
+        </w:rPr>
+        <w:t>Это приложение создано для того, чтобы</w:t>
+      </w:r>
+      <w:r>
+        <w:rPr>
+          <w:rFonts w:ascii="Times New Roman" w:hAnsi="Times New Roman" w:cs="Times New Roman"/>
+          <w:sz w:val="28"/>
+          <w:szCs w:val="28"/>
+        </w:rPr>
+        <w:t xml:space="preserve"> люди могли собираться вместе и </w:t>
+      </w:r>
+      <w:r>
+        <w:rPr>
+          <w:rFonts w:ascii="Times New Roman" w:hAnsi="Times New Roman" w:cs="Times New Roman"/>
+          <w:sz w:val="28"/>
+          <w:szCs w:val="28"/>
+        </w:rPr>
+        <w:t xml:space="preserve">играть в любимые виды спорта. </w:t>
+      </w:r>
+      <w:proofErr w:type="spellStart"/>
+      <w:r>
+        <w:rPr>
+          <w:rFonts w:ascii="Times New Roman" w:hAnsi="Times New Roman" w:cs="Times New Roman"/>
+          <w:sz w:val="28"/>
+          <w:szCs w:val="28"/>
+        </w:rPr>
+        <w:t>JoinFootball</w:t>
+      </w:r>
+      <w:proofErr w:type="spellEnd"/>
+      <w:r>
+        <w:rPr>
+          <w:rFonts w:ascii="Times New Roman" w:hAnsi="Times New Roman" w:cs="Times New Roman"/>
+          <w:sz w:val="28"/>
+          <w:szCs w:val="28"/>
+        </w:rPr>
+        <w:t xml:space="preserve"> был выпущен в 2017 году.</w:t>
+      </w:r>
+    </w:p>
+    <w:p>
+      <w:pPr>
+        <w:pStyle w:val="a4"/>
+        <w:numPr>
+          <w:ilvl w:val="0"/>
+          <w:numId w:val="9"/>
+        </w:numPr>
+        <w:spacing w:before="160" w:line="240" w:lineRule="auto"/>
+        <w:ind w:left="431" w:hanging="357"/>
+        <w:jc w:val="both"/>
+        <w:rPr>
+          <w:rFonts w:ascii="Times New Roman" w:hAnsi="Times New Roman" w:cs="Times New Roman"/>
+          <w:sz w:val="28"/>
+          <w:szCs w:val="28"/>
+        </w:rPr>
+      </w:pPr>
+      <w:proofErr w:type="spellStart"/>
+      <w:r>
+        <w:rPr>
+          <w:rFonts w:ascii="Times New Roman" w:hAnsi="Times New Roman" w:cs="Times New Roman"/>
+          <w:sz w:val="28"/>
+          <w:szCs w:val="28"/>
+          <w:lang w:val="en-US"/>
+        </w:rPr>
+        <w:t>JoinSport</w:t>
+      </w:r>
+      <w:proofErr w:type="spellEnd"/>
+    </w:p>
+    <w:p>
+      <w:pPr>
+        <w:spacing w:after="0" w:line="240" w:lineRule="auto"/>
+        <w:jc w:val="both"/>
+        <w:rPr>
+          <w:rFonts w:ascii="Times New Roman" w:hAnsi="Times New Roman" w:cs="Times New Roman"/>
+          <w:sz w:val="28"/>
+          <w:szCs w:val="28"/>
+        </w:rPr>
+      </w:pPr>
+      <w:proofErr w:type="spellStart"/>
+      <w:r>
+        <w:rPr>
+          <w:rFonts w:ascii="Times New Roman" w:hAnsi="Times New Roman" w:cs="Times New Roman"/>
+          <w:sz w:val="28"/>
+          <w:szCs w:val="28"/>
+          <w:lang w:val="en-US"/>
+        </w:rPr>
+        <w:t>JoinSport</w:t>
+      </w:r>
+      <w:proofErr w:type="spellEnd"/>
+      <w:r>
+        <w:rPr>
+          <w:rFonts w:ascii="Times New Roman" w:hAnsi="Times New Roman" w:cs="Times New Roman"/>
+          <w:sz w:val="28"/>
+          <w:szCs w:val="28"/>
+        </w:rPr>
+        <w:t xml:space="preserve"> - это интернет-сервис для создания турниров по спорту. Приложение </w:t>
+      </w:r>
+    </w:p>
+    <w:p>
+      <w:pPr>
+        <w:spacing w:after="0" w:line="240" w:lineRule="auto"/>
+        <w:jc w:val="both"/>
+        <w:rPr>
+          <w:rFonts w:ascii="Times New Roman" w:hAnsi="Times New Roman" w:cs="Times New Roman"/>
+          <w:sz w:val="28"/>
+          <w:szCs w:val="28"/>
+        </w:rPr>
+      </w:pPr>
+      <w:r>
+        <w:rPr>
+          <w:rFonts w:ascii="Times New Roman" w:hAnsi="Times New Roman" w:cs="Times New Roman"/>
+          <w:sz w:val="28"/>
+          <w:szCs w:val="28"/>
+        </w:rPr>
+        <w:t>было разработано для удобства организаторов т</w:t>
+      </w:r>
+      <w:r>
+        <w:rPr>
+          <w:rFonts w:ascii="Times New Roman" w:hAnsi="Times New Roman" w:cs="Times New Roman"/>
+          <w:sz w:val="28"/>
+          <w:szCs w:val="28"/>
+        </w:rPr>
+        <w:t>урниров, а также для участников</w:t>
+      </w:r>
+      <w:r>
+        <w:rPr>
+          <w:rFonts w:ascii="Times New Roman" w:hAnsi="Times New Roman" w:cs="Times New Roman"/>
+          <w:sz w:val="28"/>
+          <w:szCs w:val="28"/>
+        </w:rPr>
+        <w:t xml:space="preserve"> турниров. Приложение позволяет создавать тур</w:t>
+      </w:r>
+      <w:r>
+        <w:rPr>
+          <w:rFonts w:ascii="Times New Roman" w:hAnsi="Times New Roman" w:cs="Times New Roman"/>
+          <w:sz w:val="28"/>
+          <w:szCs w:val="28"/>
+        </w:rPr>
+        <w:t>ниры по спорту, управлять ими и</w:t>
+      </w:r>
+      <w:r>
+        <w:rPr>
+          <w:rFonts w:ascii="Times New Roman" w:hAnsi="Times New Roman" w:cs="Times New Roman"/>
+          <w:sz w:val="28"/>
+          <w:szCs w:val="28"/>
+        </w:rPr>
+        <w:t xml:space="preserve"> просматривать результаты. Оно было создано дл</w:t>
+      </w:r>
+      <w:r>
+        <w:rPr>
+          <w:rFonts w:ascii="Times New Roman" w:hAnsi="Times New Roman" w:cs="Times New Roman"/>
+          <w:sz w:val="28"/>
+          <w:szCs w:val="28"/>
+        </w:rPr>
+        <w:t>я того, чтобы упростить процесс</w:t>
+      </w:r>
+      <w:r>
+        <w:rPr>
+          <w:rFonts w:ascii="Times New Roman" w:hAnsi="Times New Roman" w:cs="Times New Roman"/>
+          <w:sz w:val="28"/>
+          <w:szCs w:val="28"/>
+        </w:rPr>
+        <w:t xml:space="preserve"> организации турниров.</w:t>
+      </w:r>
+    </w:p>
+    <w:p>
+      <w:pPr>
+        <w:spacing w:after="0" w:line="240" w:lineRule="auto"/>
+        <w:jc w:val="both"/>
+        <w:rPr>
+          <w:rFonts w:ascii="Times New Roman" w:hAnsi="Times New Roman" w:cs="Times New Roman"/>
+          <w:sz w:val="28"/>
+          <w:szCs w:val="28"/>
+        </w:rPr>
+      </w:pPr>
+    </w:p>
+    <w:p>
+      <w:pPr>
+        <w:spacing w:after="0" w:line="240" w:lineRule="auto"/>
+        <w:jc w:val="both"/>
+        <w:rPr>
+          <w:rFonts w:ascii="Times New Roman" w:hAnsi="Times New Roman" w:cs="Times New Roman"/>
+          <w:sz w:val="28"/>
+          <w:szCs w:val="28"/>
+        </w:rPr>
+      </w:pPr>
+    </w:p>
+    <w:p>
+      <w:pPr>
+        <w:spacing w:after="0" w:line="240" w:lineRule="auto"/>
+        <w:jc w:val="both"/>
+        <w:rPr>
+          <w:rFonts w:ascii="Times New Roman" w:hAnsi="Times New Roman" w:cs="Times New Roman"/>
+          <w:sz w:val="28"/>
+          <w:szCs w:val="28"/>
+        </w:rPr>
+      </w:pPr>
+    </w:p>
+    <w:p>
+      <w:pPr>
+        <w:spacing w:after="0"/>
+        <w:jc w:val="center"/>
         <w:rPr>
           <w:rFonts w:ascii="Times New Roman" w:hAnsi="Times New Roman" w:cs="Times New Roman"/>
           <w:b/>
-          <w:sz w:val="28"/>
-          <w:szCs w:val="28"/>
-        </w:rPr>
-      </w:pPr>
+          <w:bCs/>
+          <w:sz w:val="28"/>
+          <w:szCs w:val="28"/>
+        </w:rPr>
+      </w:pPr>
+      <w:r>
+        <w:rPr>
+          <w:rFonts w:ascii="Times New Roman" w:hAnsi="Times New Roman" w:cs="Times New Roman"/>
+          <w:b/>
+          <w:bCs/>
+          <w:sz w:val="28"/>
+          <w:szCs w:val="28"/>
+        </w:rPr>
+        <w:lastRenderedPageBreak/>
+        <w:t xml:space="preserve">Соглашение об уровне </w:t>
+      </w:r>
+      <w:r>
+        <w:rPr>
+          <w:rFonts w:ascii="Times New Roman" w:hAnsi="Times New Roman" w:cs="Times New Roman"/>
+          <w:b/>
+          <w:bCs/>
+          <w:sz w:val="28"/>
+          <w:szCs w:val="28"/>
+        </w:rPr>
+        <w:t>услуг</w:t>
+      </w:r>
+      <w:r>
+        <w:rPr>
+          <w:rFonts w:ascii="Times New Roman" w:hAnsi="Times New Roman" w:cs="Times New Roman"/>
+          <w:b/>
+          <w:bCs/>
+          <w:sz w:val="28"/>
+          <w:szCs w:val="28"/>
+        </w:rPr>
+        <w:t xml:space="preserve"> (</w:t>
+      </w:r>
       <w:proofErr w:type="spellStart"/>
       <w:r>
         <w:rPr>
           <w:rFonts w:ascii="Times New Roman" w:hAnsi="Times New Roman" w:cs="Times New Roman"/>
           <w:b/>
-          <w:sz w:val="28"/>
-          <w:szCs w:val="28"/>
-        </w:rPr>
-        <w:t>BallerApp</w:t>
+          <w:bCs/>
+          <w:sz w:val="28"/>
+          <w:szCs w:val="28"/>
+        </w:rPr>
+        <w:t>Service</w:t>
       </w:r>
       <w:proofErr w:type="spellEnd"/>
-    </w:p>
-    <w:p>
-      <w:pPr>
-        <w:spacing w:after="0" w:line="240" w:lineRule="auto"/>
-        <w:jc w:val="both"/>
-        <w:rPr>
-          <w:rFonts w:ascii="Times New Roman" w:hAnsi="Times New Roman" w:cs="Times New Roman"/>
-          <w:sz w:val="28"/>
-          <w:szCs w:val="28"/>
-        </w:rPr>
-      </w:pPr>
+      <w:r>
+        <w:rPr>
+          <w:rFonts w:ascii="Times New Roman" w:hAnsi="Times New Roman" w:cs="Times New Roman"/>
+          <w:b/>
+          <w:bCs/>
+          <w:sz w:val="28"/>
+          <w:szCs w:val="28"/>
+        </w:rPr>
+        <w:t xml:space="preserve"> </w:t>
+      </w:r>
       <w:proofErr w:type="spellStart"/>
       <w:r>
         <w:rPr>
           <w:rFonts w:ascii="Times New Roman" w:hAnsi="Times New Roman" w:cs="Times New Roman"/>
-          <w:sz w:val="28"/>
-          <w:szCs w:val="28"/>
-        </w:rPr>
-        <w:t>BallerApp</w:t>
+          <w:b/>
+          <w:bCs/>
+          <w:sz w:val="28"/>
+          <w:szCs w:val="28"/>
+        </w:rPr>
+        <w:t>Level</w:t>
       </w:r>
       <w:proofErr w:type="spellEnd"/>
       <w:r>
         <w:rPr>
           <w:rFonts w:ascii="Times New Roman" w:hAnsi="Times New Roman" w:cs="Times New Roman"/>
-          <w:sz w:val="28"/>
-          <w:szCs w:val="28"/>
-        </w:rPr>
-        <w:t xml:space="preserve"> - это российское приложение для уличного баскетбола.</w:t>
-      </w:r>
-      <w:r>
-        <w:rPr>
-          <w:rFonts w:ascii="Times New Roman" w:hAnsi="Times New Roman" w:cs="Times New Roman"/>
+          <w:b/>
+          <w:bCs/>
           <w:sz w:val="28"/>
           <w:szCs w:val="28"/>
         </w:rPr>
         <w:t xml:space="preserve"> </w:t>
       </w:r>
-      <w:r>
-        <w:rPr>
-          <w:rFonts w:ascii="Times New Roman" w:hAnsi="Times New Roman" w:cs="Times New Roman"/>
-          <w:sz w:val="28"/>
-          <w:szCs w:val="28"/>
-        </w:rPr>
-        <w:t xml:space="preserve">Приложение было создано в 2016 году, и с тех </w:t>
-      </w:r>
-      <w:r>
-        <w:rPr>
-          <w:rFonts w:ascii="Times New Roman" w:hAnsi="Times New Roman" w:cs="Times New Roman"/>
-          <w:sz w:val="28"/>
-          <w:szCs w:val="28"/>
-        </w:rPr>
-        <w:t xml:space="preserve">пор оно собрало более 100 тысяч </w:t>
-      </w:r>
-      <w:r>
-        <w:rPr>
-          <w:rFonts w:ascii="Times New Roman" w:hAnsi="Times New Roman" w:cs="Times New Roman"/>
-          <w:sz w:val="28"/>
-          <w:szCs w:val="28"/>
-        </w:rPr>
-        <w:t>пользователей.</w:t>
+      <w:proofErr w:type="spellStart"/>
+      <w:r>
+        <w:rPr>
+          <w:rFonts w:ascii="Times New Roman" w:hAnsi="Times New Roman" w:cs="Times New Roman"/>
+          <w:b/>
+          <w:bCs/>
+          <w:sz w:val="28"/>
+          <w:szCs w:val="28"/>
+        </w:rPr>
+        <w:t>Agreement</w:t>
+      </w:r>
+      <w:proofErr w:type="spellEnd"/>
+      <w:r>
+        <w:rPr>
+          <w:rFonts w:ascii="Times New Roman" w:hAnsi="Times New Roman" w:cs="Times New Roman"/>
+          <w:b/>
+          <w:bCs/>
+          <w:sz w:val="28"/>
+          <w:szCs w:val="28"/>
+        </w:rPr>
+        <w:t>, SLA)</w:t>
+      </w:r>
+    </w:p>
+    <w:p>
+      <w:pPr>
+        <w:spacing w:after="0" w:line="240" w:lineRule="auto"/>
+        <w:ind w:firstLine="720"/>
+        <w:rPr>
+          <w:rFonts w:ascii="Times New Roman" w:hAnsi="Times New Roman" w:cs="Times New Roman"/>
+          <w:sz w:val="28"/>
+          <w:szCs w:val="28"/>
+        </w:rPr>
+      </w:pPr>
+      <w:r>
+        <w:rPr>
+          <w:rFonts w:ascii="Times New Roman" w:hAnsi="Times New Roman" w:cs="Times New Roman"/>
+          <w:sz w:val="28"/>
+          <w:szCs w:val="28"/>
+        </w:rPr>
+        <w:t>Настоящее Соглашение определяет усло</w:t>
+      </w:r>
+      <w:r>
+        <w:rPr>
+          <w:rFonts w:ascii="Times New Roman" w:hAnsi="Times New Roman" w:cs="Times New Roman"/>
+          <w:sz w:val="28"/>
+          <w:szCs w:val="28"/>
+        </w:rPr>
+        <w:t>вия</w:t>
       </w:r>
       <w:r>
         <w:rPr>
@@ -2626,13 +4230,111 @@
         </w:rPr>
         <w:t xml:space="preserve"> </w:t>
       </w:r>
-      <w:r>
-        <w:rPr>
-          <w:rFonts w:ascii="Times New Roman" w:hAnsi="Times New Roman" w:cs="Times New Roman"/>
-          <w:sz w:val="28"/>
-          <w:szCs w:val="28"/>
-        </w:rPr>
-        <w:t xml:space="preserve">Также приложение </w:t>
+      <w:proofErr w:type="gramStart"/>
+      <w:r>
+        <w:rPr>
+          <w:rFonts w:ascii="Times New Roman" w:hAnsi="Times New Roman" w:cs="Times New Roman"/>
+          <w:sz w:val="28"/>
+          <w:szCs w:val="28"/>
+        </w:rPr>
+        <w:t>предоставления  услуг</w:t>
+      </w:r>
+      <w:proofErr w:type="gramEnd"/>
+      <w:r>
+        <w:rPr>
+          <w:rFonts w:ascii="Times New Roman" w:hAnsi="Times New Roman" w:cs="Times New Roman"/>
+          <w:sz w:val="28"/>
+          <w:szCs w:val="28"/>
+        </w:rPr>
+        <w:t xml:space="preserve">  по </w:t>
+      </w:r>
+      <w:r>
+        <w:rPr>
+          <w:rFonts w:ascii="Times New Roman" w:hAnsi="Times New Roman" w:cs="Times New Roman"/>
+          <w:sz w:val="28"/>
+          <w:szCs w:val="28"/>
+        </w:rPr>
+        <w:t>проведению</w:t>
+      </w:r>
+      <w:r>
+        <w:rPr>
+          <w:rFonts w:ascii="Times New Roman" w:hAnsi="Times New Roman" w:cs="Times New Roman"/>
+          <w:sz w:val="28"/>
+          <w:szCs w:val="28"/>
+        </w:rPr>
+        <w:t xml:space="preserve"> </w:t>
+      </w:r>
+      <w:r>
+        <w:rPr>
+          <w:rFonts w:ascii="Times New Roman" w:hAnsi="Times New Roman" w:cs="Times New Roman"/>
+          <w:sz w:val="28"/>
+          <w:szCs w:val="28"/>
+        </w:rPr>
+        <w:t>соревнований по уличному баскетболу в сети Интернет.</w:t>
+      </w:r>
+    </w:p>
+    <w:p>
+      <w:pPr>
+        <w:spacing w:after="0"/>
+        <w:rPr>
+          <w:rFonts w:ascii="Times New Roman" w:hAnsi="Times New Roman" w:cs="Times New Roman"/>
+          <w:b/>
+          <w:bCs/>
+          <w:sz w:val="28"/>
+          <w:szCs w:val="28"/>
+        </w:rPr>
+      </w:pPr>
+      <w:r>
+        <w:rPr>
+          <w:rFonts w:ascii="Times New Roman" w:hAnsi="Times New Roman" w:cs="Times New Roman"/>
+          <w:b/>
+          <w:bCs/>
+          <w:sz w:val="28"/>
+          <w:szCs w:val="28"/>
+        </w:rPr>
+        <w:t>Стороны соглашения</w:t>
+      </w:r>
+    </w:p>
+    <w:p>
+      <w:pPr>
+        <w:spacing w:after="0" w:line="240" w:lineRule="auto"/>
+        <w:rPr>
+          <w:rFonts w:ascii="Times New Roman" w:hAnsi="Times New Roman" w:cs="Times New Roman"/>
+          <w:sz w:val="28"/>
+          <w:szCs w:val="28"/>
+        </w:rPr>
+      </w:pPr>
+      <w:r>
+        <w:rPr>
+          <w:rFonts w:ascii="Times New Roman" w:hAnsi="Times New Roman" w:cs="Times New Roman"/>
+          <w:sz w:val="28"/>
+          <w:szCs w:val="28"/>
+        </w:rPr>
+        <w:t xml:space="preserve">Соглашение устанавливает между </w:t>
+      </w:r>
+      <w:r>
+        <w:rPr>
+          <w:rFonts w:ascii="Times New Roman" w:hAnsi="Times New Roman" w:cs="Times New Roman"/>
+          <w:sz w:val="28"/>
+          <w:szCs w:val="28"/>
+        </w:rPr>
+        <w:t xml:space="preserve">ООО </w:t>
+      </w:r>
+      <w:r>
+        <w:rPr>
+          <w:rFonts w:ascii="Times New Roman" w:hAnsi="Times New Roman" w:cs="Times New Roman"/>
+          <w:sz w:val="28"/>
+          <w:szCs w:val="28"/>
+        </w:rPr>
+        <w:t>"</w:t>
+      </w:r>
+      <w:r>
+        <w:rPr>
+          <w:rFonts w:ascii="Times New Roman" w:hAnsi="Times New Roman" w:cs="Times New Roman"/>
+          <w:sz w:val="28"/>
+          <w:szCs w:val="28"/>
+        </w:rPr>
+        <w:t xml:space="preserve"> </w:t>
       </w:r>
       <w:proofErr w:type="spellStart"/>
       <w:r>
@@ -2640,8 +4342,9 @@
           <w:rFonts w:ascii="Times New Roman" w:hAnsi="Times New Roman" w:cs="Times New Roman"/>
           <w:sz w:val="28"/>
           <w:szCs w:val="28"/>
-        </w:rPr>
-        <w:t>BallerApp</w:t>
+          <w:lang w:val="en-US"/>
+        </w:rPr>
+        <w:t>SportBasketball</w:t>
       </w:r>
       <w:proofErr w:type="spellEnd"/>
       <w:r>
@@ -2650,24 +4353,1104 @@
           <w:sz w:val="28"/>
           <w:szCs w:val="28"/>
         </w:rPr>
-        <w:t xml:space="preserve"> было номинировано на премию </w:t>
-      </w:r>
-      <w:r>
-        <w:rPr>
-          <w:rFonts w:ascii="Times New Roman" w:hAnsi="Times New Roman" w:cs="Times New Roman"/>
+        <w:t xml:space="preserve"> </w:t>
+      </w:r>
+      <w:proofErr w:type="gramStart"/>
+      <w:r>
+        <w:rPr>
+          <w:rFonts w:ascii="Times New Roman" w:hAnsi="Times New Roman" w:cs="Times New Roman"/>
+          <w:sz w:val="28"/>
+          <w:szCs w:val="28"/>
+        </w:rPr>
+        <w:t>"  и</w:t>
+      </w:r>
+      <w:proofErr w:type="gramEnd"/>
+      <w:r>
+        <w:rPr>
+          <w:rFonts w:ascii="Times New Roman" w:hAnsi="Times New Roman" w:cs="Times New Roman"/>
+          <w:sz w:val="28"/>
+          <w:szCs w:val="28"/>
+        </w:rPr>
+        <w:t xml:space="preserve"> Заказчиком </w:t>
+      </w:r>
+      <w:r>
+        <w:rPr>
+          <w:rFonts w:ascii="Times New Roman" w:hAnsi="Times New Roman" w:cs="Times New Roman"/>
+          <w:sz w:val="28"/>
+          <w:szCs w:val="28"/>
+        </w:rPr>
+        <w:t>физическим лицом</w:t>
+      </w:r>
+      <w:r>
+        <w:rPr>
+          <w:rFonts w:ascii="Times New Roman" w:hAnsi="Times New Roman" w:cs="Times New Roman"/>
+          <w:sz w:val="28"/>
+          <w:szCs w:val="28"/>
+        </w:rPr>
+        <w:t>.</w:t>
+      </w:r>
+    </w:p>
+    <w:p>
+      <w:pPr>
+        <w:spacing w:after="0"/>
+        <w:rPr>
+          <w:rFonts w:ascii="Times New Roman" w:hAnsi="Times New Roman" w:cs="Times New Roman"/>
+          <w:b/>
+          <w:bCs/>
+          <w:sz w:val="28"/>
+          <w:szCs w:val="28"/>
+        </w:rPr>
+      </w:pPr>
+      <w:r>
+        <w:rPr>
+          <w:rFonts w:ascii="Times New Roman" w:hAnsi="Times New Roman" w:cs="Times New Roman"/>
+          <w:b/>
+          <w:bCs/>
+          <w:sz w:val="28"/>
+          <w:szCs w:val="28"/>
+        </w:rPr>
+        <w:t>Сроки действия соглашения</w:t>
+      </w:r>
+    </w:p>
+    <w:p>
+      <w:pPr>
+        <w:spacing w:after="0" w:line="240" w:lineRule="auto"/>
+        <w:rPr>
+          <w:rFonts w:ascii="Times New Roman" w:hAnsi="Times New Roman" w:cs="Times New Roman"/>
+          <w:sz w:val="28"/>
+          <w:szCs w:val="28"/>
+        </w:rPr>
+      </w:pPr>
+      <w:r>
+        <w:rPr>
+          <w:rFonts w:ascii="Times New Roman" w:hAnsi="Times New Roman" w:cs="Times New Roman"/>
+          <w:sz w:val="28"/>
+          <w:szCs w:val="28"/>
+        </w:rPr>
+        <w:t>Соглашение вступает с 01.01.2023 года и действует до 31.12.2023 года.</w:t>
+      </w:r>
+      <w:r>
+        <w:t xml:space="preserve"> </w:t>
+      </w:r>
+      <w:r>
+        <w:rPr>
+          <w:rFonts w:ascii="Times New Roman" w:hAnsi="Times New Roman" w:cs="Times New Roman"/>
+          <w:sz w:val="28"/>
+          <w:szCs w:val="28"/>
+        </w:rPr>
+        <w:t>Также соглашение может быть расторгнуто по соглашению сторон.</w:t>
+      </w:r>
+    </w:p>
+    <w:p>
+      <w:pPr>
+        <w:spacing w:after="0"/>
+        <w:rPr>
+          <w:rFonts w:ascii="Times New Roman" w:hAnsi="Times New Roman" w:cs="Times New Roman"/>
+          <w:b/>
+          <w:sz w:val="28"/>
+          <w:szCs w:val="28"/>
+        </w:rPr>
+      </w:pPr>
+      <w:r>
+        <w:rPr>
+          <w:rFonts w:ascii="Times New Roman" w:hAnsi="Times New Roman" w:cs="Times New Roman"/>
+          <w:b/>
+          <w:sz w:val="28"/>
+          <w:szCs w:val="28"/>
+        </w:rPr>
+        <w:t>Доступ к службам поддержки сервисам</w:t>
+      </w:r>
+    </w:p>
+    <w:p>
+      <w:pPr>
+        <w:spacing w:after="0"/>
+        <w:rPr>
+          <w:rFonts w:ascii="Times New Roman" w:hAnsi="Times New Roman" w:cs="Times New Roman"/>
+          <w:sz w:val="28"/>
+          <w:szCs w:val="28"/>
+        </w:rPr>
+      </w:pPr>
+      <w:r>
+        <w:rPr>
+          <w:rFonts w:ascii="Times New Roman" w:hAnsi="Times New Roman" w:cs="Times New Roman"/>
+          <w:sz w:val="28"/>
+          <w:szCs w:val="28"/>
+        </w:rPr>
+        <w:t>Осуществляется круглосуточно</w:t>
+      </w:r>
+    </w:p>
+    <w:p>
+      <w:pPr>
+        <w:spacing w:after="0"/>
+        <w:rPr>
+          <w:rFonts w:ascii="Times New Roman" w:hAnsi="Times New Roman" w:cs="Times New Roman"/>
+          <w:b/>
+          <w:sz w:val="28"/>
+          <w:szCs w:val="28"/>
+        </w:rPr>
+      </w:pPr>
+      <w:r>
+        <w:rPr>
+          <w:rFonts w:ascii="Times New Roman" w:hAnsi="Times New Roman" w:cs="Times New Roman"/>
+          <w:b/>
+          <w:sz w:val="28"/>
+          <w:szCs w:val="28"/>
+        </w:rPr>
+        <w:t>Процедура сообщения о дефектах сервиса и порядок исправления дефектов</w:t>
+      </w:r>
+    </w:p>
+    <w:p>
+      <w:pPr>
+        <w:spacing w:after="0"/>
+        <w:rPr>
+          <w:rFonts w:ascii="Times New Roman" w:hAnsi="Times New Roman" w:cs="Times New Roman"/>
+          <w:sz w:val="28"/>
+          <w:szCs w:val="28"/>
+        </w:rPr>
+      </w:pPr>
+      <w:r>
+        <w:rPr>
+          <w:rFonts w:ascii="Times New Roman" w:hAnsi="Times New Roman" w:cs="Times New Roman"/>
+          <w:sz w:val="28"/>
+          <w:szCs w:val="28"/>
+        </w:rPr>
+        <w:t>Осуществляется с 8</w:t>
+      </w:r>
+      <w:r>
+        <w:rPr>
+          <w:rFonts w:ascii="Times New Roman" w:hAnsi="Times New Roman" w:cs="Times New Roman"/>
+          <w:sz w:val="28"/>
+          <w:szCs w:val="28"/>
+        </w:rPr>
+        <w:t>:</w:t>
+      </w:r>
+      <w:r>
+        <w:rPr>
+          <w:rFonts w:ascii="Times New Roman" w:hAnsi="Times New Roman" w:cs="Times New Roman"/>
+          <w:sz w:val="28"/>
+          <w:szCs w:val="28"/>
+        </w:rPr>
+        <w:t>00 до 15</w:t>
+      </w:r>
+      <w:r>
+        <w:rPr>
+          <w:rFonts w:ascii="Times New Roman" w:hAnsi="Times New Roman" w:cs="Times New Roman"/>
+          <w:sz w:val="28"/>
+          <w:szCs w:val="28"/>
+        </w:rPr>
+        <w:t>:</w:t>
+      </w:r>
+      <w:r>
+        <w:rPr>
+          <w:rFonts w:ascii="Times New Roman" w:hAnsi="Times New Roman" w:cs="Times New Roman"/>
+          <w:sz w:val="28"/>
+          <w:szCs w:val="28"/>
+        </w:rPr>
+        <w:t>00 в рабочие дни</w:t>
+      </w:r>
+    </w:p>
+    <w:p>
+      <w:pPr>
+        <w:spacing w:after="0"/>
+        <w:rPr>
+          <w:rFonts w:ascii="Times New Roman" w:hAnsi="Times New Roman" w:cs="Times New Roman"/>
+          <w:b/>
+          <w:sz w:val="28"/>
+          <w:szCs w:val="28"/>
+        </w:rPr>
+      </w:pPr>
+      <w:r>
+        <w:rPr>
+          <w:rFonts w:ascii="Times New Roman" w:hAnsi="Times New Roman" w:cs="Times New Roman"/>
+          <w:b/>
+          <w:sz w:val="28"/>
+          <w:szCs w:val="28"/>
+        </w:rPr>
+        <w:t>Процедура запроса на изменение сервиса и порядок ответа на запрос</w:t>
+      </w:r>
+    </w:p>
+    <w:p>
+      <w:pPr>
+        <w:spacing w:after="0"/>
+        <w:rPr>
+          <w:rFonts w:ascii="Times New Roman" w:hAnsi="Times New Roman" w:cs="Times New Roman"/>
+          <w:sz w:val="28"/>
+          <w:szCs w:val="28"/>
+        </w:rPr>
+      </w:pPr>
+      <w:r>
+        <w:rPr>
+          <w:rFonts w:ascii="Times New Roman" w:hAnsi="Times New Roman" w:cs="Times New Roman"/>
+          <w:sz w:val="28"/>
+          <w:szCs w:val="28"/>
+        </w:rPr>
+        <w:t>Осуществляется с 10</w:t>
+      </w:r>
+      <w:r>
+        <w:rPr>
+          <w:rFonts w:ascii="Times New Roman" w:hAnsi="Times New Roman" w:cs="Times New Roman"/>
+          <w:sz w:val="28"/>
+          <w:szCs w:val="28"/>
+        </w:rPr>
+        <w:t>:</w:t>
+      </w:r>
+      <w:r>
+        <w:rPr>
+          <w:rFonts w:ascii="Times New Roman" w:hAnsi="Times New Roman" w:cs="Times New Roman"/>
+          <w:sz w:val="28"/>
+          <w:szCs w:val="28"/>
+        </w:rPr>
+        <w:t>00 до 18.00 в рабочие дни</w:t>
+      </w:r>
+    </w:p>
+    <w:p>
+      <w:pPr>
+        <w:spacing w:after="0"/>
+        <w:rPr>
+          <w:rFonts w:ascii="Times New Roman" w:hAnsi="Times New Roman" w:cs="Times New Roman"/>
+          <w:b/>
+          <w:sz w:val="28"/>
+          <w:szCs w:val="28"/>
+        </w:rPr>
+      </w:pPr>
+      <w:r>
+        <w:rPr>
+          <w:rFonts w:ascii="Times New Roman" w:hAnsi="Times New Roman" w:cs="Times New Roman"/>
+          <w:b/>
+          <w:sz w:val="28"/>
+          <w:szCs w:val="28"/>
+        </w:rPr>
+        <w:t>Гарантированное время отклика на запрос к сервису</w:t>
+      </w:r>
+    </w:p>
+    <w:p>
+      <w:pPr>
+        <w:spacing w:after="0"/>
+        <w:rPr>
+          <w:rFonts w:ascii="Times New Roman" w:hAnsi="Times New Roman" w:cs="Times New Roman"/>
+          <w:sz w:val="28"/>
+          <w:szCs w:val="28"/>
+        </w:rPr>
+      </w:pPr>
+      <w:r>
+        <w:rPr>
+          <w:rFonts w:ascii="Times New Roman" w:hAnsi="Times New Roman" w:cs="Times New Roman"/>
+          <w:sz w:val="28"/>
+          <w:szCs w:val="28"/>
+        </w:rPr>
+        <w:t>5</w:t>
+      </w:r>
+      <w:r>
+        <w:rPr>
+          <w:rFonts w:ascii="Times New Roman" w:hAnsi="Times New Roman" w:cs="Times New Roman"/>
+          <w:sz w:val="28"/>
+          <w:szCs w:val="28"/>
+        </w:rPr>
+        <w:t>-10 секунд</w:t>
+      </w:r>
+    </w:p>
+    <w:p>
+      <w:pPr>
+        <w:spacing w:after="0"/>
+        <w:rPr>
+          <w:rFonts w:ascii="Times New Roman" w:hAnsi="Times New Roman" w:cs="Times New Roman"/>
+          <w:b/>
+          <w:sz w:val="28"/>
+          <w:szCs w:val="28"/>
+        </w:rPr>
+      </w:pPr>
+      <w:r>
+        <w:rPr>
+          <w:rFonts w:ascii="Times New Roman" w:hAnsi="Times New Roman" w:cs="Times New Roman"/>
+          <w:b/>
+          <w:sz w:val="28"/>
+          <w:szCs w:val="28"/>
+        </w:rPr>
+        <w:t>Гарантированная доступность сервиса (вероятность безотказной работы в процентах)</w:t>
+      </w:r>
+    </w:p>
+    <w:p>
+      <w:pPr>
+        <w:spacing w:after="0"/>
+        <w:rPr>
+          <w:rFonts w:ascii="Times New Roman" w:hAnsi="Times New Roman" w:cs="Times New Roman"/>
+          <w:b/>
+          <w:bCs/>
+          <w:sz w:val="28"/>
+          <w:szCs w:val="28"/>
+        </w:rPr>
+      </w:pPr>
+      <w:r>
+        <w:rPr>
+          <w:rFonts w:ascii="Times New Roman" w:hAnsi="Times New Roman" w:cs="Times New Roman"/>
+          <w:sz w:val="28"/>
+          <w:szCs w:val="28"/>
+        </w:rPr>
+        <w:t>97</w:t>
+      </w:r>
+      <w:r>
+        <w:rPr>
+          <w:rFonts w:ascii="Times New Roman" w:hAnsi="Times New Roman" w:cs="Times New Roman"/>
+          <w:sz w:val="28"/>
+          <w:szCs w:val="28"/>
+        </w:rPr>
+        <w:t>%</w:t>
+      </w:r>
+      <w:r>
+        <w:rPr>
+          <w:rFonts w:ascii="Times New Roman" w:hAnsi="Times New Roman" w:cs="Times New Roman"/>
+          <w:sz w:val="28"/>
+          <w:szCs w:val="28"/>
+        </w:rPr>
+        <w:br/>
+      </w:r>
+      <w:r>
+        <w:rPr>
+          <w:rFonts w:ascii="Times New Roman" w:hAnsi="Times New Roman" w:cs="Times New Roman"/>
+          <w:b/>
+          <w:bCs/>
+          <w:sz w:val="28"/>
+          <w:szCs w:val="28"/>
+        </w:rPr>
+        <w:t>Описание способов оплаты</w:t>
+      </w:r>
+    </w:p>
+    <w:p>
+      <w:pPr>
+        <w:spacing w:after="0"/>
+        <w:rPr>
+          <w:rFonts w:ascii="Times New Roman" w:hAnsi="Times New Roman" w:cs="Times New Roman"/>
+          <w:b/>
+          <w:sz w:val="28"/>
+          <w:szCs w:val="28"/>
+        </w:rPr>
+      </w:pPr>
+      <w:r>
+        <w:rPr>
+          <w:rFonts w:ascii="Times New Roman" w:hAnsi="Times New Roman" w:cs="Times New Roman"/>
+          <w:sz w:val="28"/>
+          <w:szCs w:val="28"/>
+        </w:rPr>
+        <w:t xml:space="preserve">Оплата может быть произведена с помощью банковской карты </w:t>
+      </w:r>
+      <w:proofErr w:type="spellStart"/>
+      <w:r>
+        <w:rPr>
+          <w:rFonts w:ascii="Times New Roman" w:hAnsi="Times New Roman" w:cs="Times New Roman"/>
+          <w:sz w:val="28"/>
+          <w:szCs w:val="28"/>
+        </w:rPr>
+        <w:t>Visa</w:t>
+      </w:r>
+      <w:proofErr w:type="spellEnd"/>
+      <w:r>
+        <w:rPr>
+          <w:rFonts w:ascii="Times New Roman" w:hAnsi="Times New Roman" w:cs="Times New Roman"/>
+          <w:sz w:val="28"/>
+          <w:szCs w:val="28"/>
+        </w:rPr>
+        <w:t xml:space="preserve">, </w:t>
+      </w:r>
+      <w:proofErr w:type="spellStart"/>
+      <w:r>
+        <w:rPr>
+          <w:rFonts w:ascii="Times New Roman" w:hAnsi="Times New Roman" w:cs="Times New Roman"/>
+          <w:sz w:val="28"/>
+          <w:szCs w:val="28"/>
+        </w:rPr>
+        <w:t>MasterCard</w:t>
+      </w:r>
+      <w:proofErr w:type="spellEnd"/>
+      <w:r>
+        <w:rPr>
+          <w:rFonts w:ascii="Times New Roman" w:hAnsi="Times New Roman" w:cs="Times New Roman"/>
+          <w:sz w:val="28"/>
+          <w:szCs w:val="28"/>
+        </w:rPr>
+        <w:t xml:space="preserve">, </w:t>
+      </w:r>
+      <w:proofErr w:type="spellStart"/>
+      <w:r>
+        <w:rPr>
+          <w:rFonts w:ascii="Times New Roman" w:hAnsi="Times New Roman" w:cs="Times New Roman"/>
+          <w:sz w:val="28"/>
+          <w:szCs w:val="28"/>
+        </w:rPr>
+        <w:t>Maestro</w:t>
+      </w:r>
+      <w:proofErr w:type="spellEnd"/>
+      <w:r>
+        <w:rPr>
+          <w:rFonts w:ascii="Times New Roman" w:hAnsi="Times New Roman" w:cs="Times New Roman"/>
+          <w:sz w:val="28"/>
+          <w:szCs w:val="28"/>
+        </w:rPr>
+        <w:t xml:space="preserve">, а также с помощью электронных денег </w:t>
+      </w:r>
+      <w:proofErr w:type="spellStart"/>
+      <w:r>
+        <w:rPr>
+          <w:rFonts w:ascii="Times New Roman" w:hAnsi="Times New Roman" w:cs="Times New Roman"/>
+          <w:sz w:val="28"/>
+          <w:szCs w:val="28"/>
+        </w:rPr>
+        <w:t>WebMoney</w:t>
+      </w:r>
+      <w:proofErr w:type="spellEnd"/>
+      <w:r>
+        <w:rPr>
+          <w:rFonts w:ascii="Times New Roman" w:hAnsi="Times New Roman" w:cs="Times New Roman"/>
+          <w:sz w:val="28"/>
+          <w:szCs w:val="28"/>
+        </w:rPr>
+        <w:t xml:space="preserve">, </w:t>
+      </w:r>
+      <w:proofErr w:type="spellStart"/>
+      <w:r>
+        <w:rPr>
+          <w:rFonts w:ascii="Times New Roman" w:hAnsi="Times New Roman" w:cs="Times New Roman"/>
+          <w:sz w:val="28"/>
+          <w:szCs w:val="28"/>
+        </w:rPr>
+        <w:t>Яндекс.Деньги</w:t>
+      </w:r>
+      <w:proofErr w:type="spellEnd"/>
+      <w:r>
+        <w:rPr>
+          <w:rFonts w:ascii="Times New Roman" w:hAnsi="Times New Roman" w:cs="Times New Roman"/>
+          <w:sz w:val="28"/>
+          <w:szCs w:val="28"/>
+        </w:rPr>
+        <w:t xml:space="preserve">, QIWI, </w:t>
+      </w:r>
+      <w:proofErr w:type="spellStart"/>
+      <w:r>
+        <w:rPr>
+          <w:rFonts w:ascii="Times New Roman" w:hAnsi="Times New Roman" w:cs="Times New Roman"/>
+          <w:sz w:val="28"/>
+          <w:szCs w:val="28"/>
+        </w:rPr>
+        <w:t>PayPal</w:t>
+      </w:r>
+      <w:proofErr w:type="spellEnd"/>
+      <w:r>
+        <w:rPr>
+          <w:rFonts w:ascii="Times New Roman" w:hAnsi="Times New Roman" w:cs="Times New Roman"/>
+          <w:sz w:val="28"/>
+          <w:szCs w:val="28"/>
+        </w:rPr>
+        <w:t>, банковского перевода, а также с помощью мобильного телефона.</w:t>
+      </w:r>
+    </w:p>
+    <w:p>
+      <w:pPr>
+        <w:spacing w:after="0"/>
+        <w:rPr>
+          <w:rFonts w:ascii="Times New Roman" w:hAnsi="Times New Roman" w:cs="Times New Roman"/>
+          <w:b/>
+          <w:bCs/>
+          <w:sz w:val="28"/>
+          <w:szCs w:val="28"/>
+        </w:rPr>
+      </w:pPr>
+      <w:r>
+        <w:rPr>
+          <w:rFonts w:ascii="Times New Roman" w:hAnsi="Times New Roman" w:cs="Times New Roman"/>
+          <w:b/>
+          <w:bCs/>
+          <w:sz w:val="28"/>
+          <w:szCs w:val="28"/>
+        </w:rPr>
+        <w:t>К</w:t>
+      </w:r>
+      <w:r>
+        <w:rPr>
+          <w:rFonts w:ascii="Times New Roman" w:hAnsi="Times New Roman" w:cs="Times New Roman"/>
+          <w:b/>
+          <w:bCs/>
+          <w:sz w:val="28"/>
+          <w:szCs w:val="28"/>
+        </w:rPr>
+        <w:t>онтакты администрации сервиса</w:t>
+      </w:r>
+    </w:p>
+    <w:p>
+      <w:pPr>
+        <w:spacing w:after="0"/>
+        <w:rPr>
+          <w:rFonts w:ascii="Times New Roman" w:hAnsi="Times New Roman" w:cs="Times New Roman"/>
+          <w:sz w:val="28"/>
+          <w:szCs w:val="28"/>
+        </w:rPr>
+      </w:pPr>
+      <w:r>
+        <w:rPr>
+          <w:rFonts w:ascii="Times New Roman" w:hAnsi="Times New Roman" w:cs="Times New Roman"/>
+          <w:sz w:val="28"/>
+          <w:szCs w:val="28"/>
+        </w:rPr>
+        <w:t>ООО «</w:t>
+      </w:r>
+      <w:proofErr w:type="spellStart"/>
+      <w:r>
+        <w:rPr>
+          <w:rFonts w:ascii="Times New Roman" w:hAnsi="Times New Roman" w:cs="Times New Roman"/>
+          <w:sz w:val="28"/>
+          <w:szCs w:val="28"/>
+          <w:lang w:val="en-US"/>
+        </w:rPr>
+        <w:t>SportBasketball</w:t>
+      </w:r>
+      <w:proofErr w:type="spellEnd"/>
+      <w:r>
+        <w:rPr>
+          <w:rFonts w:ascii="Times New Roman" w:hAnsi="Times New Roman" w:cs="Times New Roman"/>
+          <w:sz w:val="28"/>
+          <w:szCs w:val="28"/>
+        </w:rPr>
+        <w:t xml:space="preserve">» </w:t>
+      </w:r>
+    </w:p>
+    <w:p>
+      <w:pPr>
+        <w:spacing w:after="0"/>
+        <w:rPr>
+          <w:rFonts w:ascii="Times New Roman" w:hAnsi="Times New Roman" w:cs="Times New Roman"/>
+          <w:sz w:val="28"/>
+          <w:szCs w:val="28"/>
+        </w:rPr>
+      </w:pPr>
+      <w:r>
+        <w:rPr>
+          <w:rFonts w:ascii="Times New Roman" w:hAnsi="Times New Roman" w:cs="Times New Roman"/>
+          <w:sz w:val="28"/>
+          <w:szCs w:val="28"/>
+        </w:rPr>
+        <w:t>Ю</w:t>
+      </w:r>
+      <w:r>
+        <w:rPr>
+          <w:rFonts w:ascii="Times New Roman" w:hAnsi="Times New Roman" w:cs="Times New Roman"/>
+          <w:sz w:val="28"/>
+          <w:szCs w:val="28"/>
+        </w:rPr>
+        <w:t>ридический и почтовый адрес: 220030</w:t>
+      </w:r>
+      <w:r>
+        <w:rPr>
+          <w:rFonts w:ascii="Times New Roman" w:hAnsi="Times New Roman" w:cs="Times New Roman"/>
+          <w:sz w:val="28"/>
+          <w:szCs w:val="28"/>
+        </w:rPr>
+        <w:t>, г. Минск,</w:t>
+      </w:r>
+    </w:p>
+    <w:p>
+      <w:pPr>
+        <w:spacing w:after="0"/>
+        <w:rPr>
+          <w:rFonts w:ascii="Times New Roman" w:hAnsi="Times New Roman" w:cs="Times New Roman"/>
+          <w:sz w:val="28"/>
+          <w:szCs w:val="28"/>
+        </w:rPr>
+      </w:pPr>
+      <w:proofErr w:type="spellStart"/>
+      <w:r>
+        <w:rPr>
+          <w:rFonts w:ascii="Times New Roman" w:hAnsi="Times New Roman" w:cs="Times New Roman"/>
+          <w:sz w:val="28"/>
+          <w:szCs w:val="28"/>
+        </w:rPr>
+        <w:t>ул.</w:t>
+      </w:r>
+      <w:r>
+        <w:rPr>
+          <w:rFonts w:ascii="Times New Roman" w:hAnsi="Times New Roman" w:cs="Times New Roman"/>
+          <w:sz w:val="28"/>
+          <w:szCs w:val="28"/>
+        </w:rPr>
+        <w:t>П</w:t>
+      </w:r>
+      <w:r>
+        <w:rPr>
+          <w:rFonts w:ascii="Times New Roman" w:hAnsi="Times New Roman" w:cs="Times New Roman"/>
+          <w:sz w:val="28"/>
+          <w:szCs w:val="28"/>
+        </w:rPr>
+        <w:t>ушкина</w:t>
+      </w:r>
+      <w:proofErr w:type="spellEnd"/>
+      <w:r>
+        <w:rPr>
+          <w:rFonts w:ascii="Times New Roman" w:hAnsi="Times New Roman" w:cs="Times New Roman"/>
+          <w:sz w:val="28"/>
+          <w:szCs w:val="28"/>
+        </w:rPr>
+        <w:t xml:space="preserve"> </w:t>
+      </w:r>
+      <w:r>
+        <w:rPr>
+          <w:rFonts w:ascii="Times New Roman" w:hAnsi="Times New Roman" w:cs="Times New Roman"/>
+          <w:sz w:val="28"/>
+          <w:szCs w:val="28"/>
+        </w:rPr>
+        <w:tab/>
+      </w:r>
+      <w:r>
+        <w:rPr>
+          <w:rFonts w:ascii="Times New Roman" w:hAnsi="Times New Roman" w:cs="Times New Roman"/>
+          <w:sz w:val="28"/>
+          <w:szCs w:val="28"/>
+        </w:rPr>
+        <w:t xml:space="preserve">, </w:t>
+      </w:r>
+      <w:r>
+        <w:rPr>
+          <w:rFonts w:ascii="Times New Roman" w:hAnsi="Times New Roman" w:cs="Times New Roman"/>
+          <w:sz w:val="28"/>
+          <w:szCs w:val="28"/>
+        </w:rPr>
+        <w:t>д.8</w:t>
+      </w:r>
+    </w:p>
+    <w:p>
+      <w:pPr>
+        <w:spacing w:after="0"/>
+        <w:rPr>
+          <w:rFonts w:ascii="Times New Roman" w:hAnsi="Times New Roman" w:cs="Times New Roman"/>
+          <w:sz w:val="28"/>
+          <w:szCs w:val="28"/>
+        </w:rPr>
+      </w:pPr>
+      <w:r>
+        <w:rPr>
+          <w:rFonts w:ascii="Times New Roman" w:hAnsi="Times New Roman" w:cs="Times New Roman"/>
+          <w:sz w:val="28"/>
+          <w:szCs w:val="28"/>
+        </w:rPr>
+        <w:t>ОГРН: 3543</w:t>
+      </w:r>
+      <w:r>
+        <w:rPr>
+          <w:rFonts w:ascii="Times New Roman" w:hAnsi="Times New Roman" w:cs="Times New Roman"/>
+          <w:sz w:val="28"/>
+          <w:szCs w:val="28"/>
+        </w:rPr>
+        <w:t>754637453</w:t>
+      </w:r>
+      <w:r>
+        <w:rPr>
+          <w:rFonts w:ascii="Times New Roman" w:hAnsi="Times New Roman" w:cs="Times New Roman"/>
+          <w:sz w:val="28"/>
+          <w:szCs w:val="28"/>
+        </w:rPr>
+        <w:t xml:space="preserve">, </w:t>
+      </w:r>
+    </w:p>
+    <w:p>
+      <w:pPr>
+        <w:spacing w:after="0"/>
+        <w:rPr>
+          <w:rFonts w:ascii="Times New Roman" w:hAnsi="Times New Roman" w:cs="Times New Roman"/>
+          <w:sz w:val="28"/>
+          <w:szCs w:val="28"/>
+        </w:rPr>
+      </w:pPr>
+      <w:r>
+        <w:rPr>
+          <w:rFonts w:ascii="Times New Roman" w:hAnsi="Times New Roman" w:cs="Times New Roman"/>
+          <w:sz w:val="28"/>
+          <w:szCs w:val="28"/>
+        </w:rPr>
+        <w:t xml:space="preserve">ИНН: </w:t>
+      </w:r>
+      <w:r>
+        <w:rPr>
+          <w:rFonts w:ascii="Times New Roman" w:hAnsi="Times New Roman" w:cs="Times New Roman"/>
+          <w:sz w:val="28"/>
+          <w:szCs w:val="28"/>
+        </w:rPr>
+        <w:t>4327353575</w:t>
+      </w:r>
+      <w:r>
+        <w:rPr>
+          <w:rFonts w:ascii="Times New Roman" w:hAnsi="Times New Roman" w:cs="Times New Roman"/>
+          <w:sz w:val="28"/>
+          <w:szCs w:val="28"/>
+        </w:rPr>
+        <w:t xml:space="preserve"> КПП: </w:t>
+      </w:r>
+      <w:r>
+        <w:rPr>
+          <w:rFonts w:ascii="Times New Roman" w:hAnsi="Times New Roman" w:cs="Times New Roman"/>
+          <w:sz w:val="28"/>
+          <w:szCs w:val="28"/>
+        </w:rPr>
+        <w:t>534</w:t>
+      </w:r>
+      <w:r>
+        <w:rPr>
+          <w:rFonts w:ascii="Times New Roman" w:hAnsi="Times New Roman" w:cs="Times New Roman"/>
+          <w:sz w:val="28"/>
+          <w:szCs w:val="28"/>
+        </w:rPr>
+        <w:t>24378843</w:t>
+      </w:r>
+      <w:r>
+        <w:rPr>
+          <w:rFonts w:ascii="Times New Roman" w:hAnsi="Times New Roman" w:cs="Times New Roman"/>
+          <w:sz w:val="28"/>
+          <w:szCs w:val="28"/>
+        </w:rPr>
+        <w:t>5</w:t>
+      </w:r>
+    </w:p>
+    <w:p>
+      <w:pPr>
+        <w:spacing w:after="0"/>
+        <w:rPr>
+          <w:rFonts w:ascii="Times New Roman" w:hAnsi="Times New Roman" w:cs="Times New Roman"/>
+          <w:sz w:val="28"/>
+          <w:szCs w:val="28"/>
+        </w:rPr>
+      </w:pPr>
+      <w:r>
+        <w:rPr>
+          <w:rFonts w:ascii="Times New Roman" w:hAnsi="Times New Roman" w:cs="Times New Roman"/>
+          <w:sz w:val="28"/>
+          <w:szCs w:val="28"/>
+        </w:rPr>
+        <w:t>Расче</w:t>
+      </w:r>
+      <w:r>
+        <w:rPr>
+          <w:rFonts w:ascii="Times New Roman" w:hAnsi="Times New Roman" w:cs="Times New Roman"/>
+          <w:sz w:val="28"/>
+          <w:szCs w:val="28"/>
+        </w:rPr>
+        <w:t>тный счет.: 4070285</w:t>
+      </w:r>
+      <w:r>
+        <w:rPr>
+          <w:rFonts w:ascii="Times New Roman" w:hAnsi="Times New Roman" w:cs="Times New Roman"/>
+          <w:sz w:val="28"/>
+          <w:szCs w:val="28"/>
+        </w:rPr>
+        <w:t>330000100078</w:t>
+      </w:r>
+    </w:p>
+    <w:p>
+      <w:pPr>
+        <w:spacing w:after="0"/>
+        <w:rPr>
+          <w:rFonts w:ascii="Times New Roman" w:hAnsi="Times New Roman" w:cs="Times New Roman"/>
+          <w:sz w:val="28"/>
+          <w:szCs w:val="28"/>
+        </w:rPr>
+      </w:pPr>
+      <w:r>
+        <w:rPr>
+          <w:rFonts w:ascii="Times New Roman" w:hAnsi="Times New Roman" w:cs="Times New Roman"/>
+          <w:sz w:val="28"/>
+          <w:szCs w:val="28"/>
+        </w:rPr>
+        <w:t>ПАО БЕЛГАЗПРОМБАНК</w:t>
+      </w:r>
+      <w:r>
+        <w:rPr>
+          <w:rFonts w:ascii="Times New Roman" w:hAnsi="Times New Roman" w:cs="Times New Roman"/>
+          <w:sz w:val="28"/>
+          <w:szCs w:val="28"/>
+        </w:rPr>
+        <w:t>, г. Минск</w:t>
+      </w:r>
+    </w:p>
+    <w:p>
+      <w:pPr>
+        <w:spacing w:after="0"/>
+        <w:rPr>
+          <w:rFonts w:ascii="Times New Roman" w:hAnsi="Times New Roman" w:cs="Times New Roman"/>
+          <w:sz w:val="28"/>
+          <w:szCs w:val="28"/>
+        </w:rPr>
+      </w:pPr>
+      <w:r>
+        <w:rPr>
+          <w:rFonts w:ascii="Times New Roman" w:hAnsi="Times New Roman" w:cs="Times New Roman"/>
+          <w:sz w:val="28"/>
+          <w:szCs w:val="28"/>
+        </w:rPr>
+        <w:t>Корр./счет: 30101810500023001893, БИК: 055678932</w:t>
+      </w:r>
+      <w:r>
+        <w:rPr>
+          <w:rFonts w:ascii="Times New Roman" w:hAnsi="Times New Roman" w:cs="Times New Roman"/>
+          <w:sz w:val="28"/>
+          <w:szCs w:val="28"/>
+        </w:rPr>
+        <w:t xml:space="preserve"> </w:t>
+      </w:r>
+    </w:p>
+    <w:p>
+      <w:pPr>
+        <w:spacing w:after="0"/>
+        <w:rPr>
+          <w:rFonts w:ascii="Times New Roman" w:hAnsi="Times New Roman" w:cs="Times New Roman"/>
+          <w:sz w:val="28"/>
+          <w:szCs w:val="28"/>
+        </w:rPr>
+      </w:pPr>
+      <w:r>
+        <w:rPr>
+          <w:rFonts w:ascii="Times New Roman" w:hAnsi="Times New Roman" w:cs="Times New Roman"/>
+          <w:sz w:val="28"/>
+          <w:szCs w:val="28"/>
+        </w:rPr>
+        <w:t>Тел</w:t>
+      </w:r>
+      <w:r>
+        <w:rPr>
+          <w:rFonts w:ascii="Times New Roman" w:hAnsi="Times New Roman" w:cs="Times New Roman"/>
+          <w:sz w:val="28"/>
+          <w:szCs w:val="28"/>
+        </w:rPr>
+        <w:t xml:space="preserve">.: (44) </w:t>
+      </w:r>
+      <w:r>
+        <w:rPr>
+          <w:rFonts w:ascii="Times New Roman" w:hAnsi="Times New Roman" w:cs="Times New Roman"/>
+          <w:sz w:val="28"/>
+          <w:szCs w:val="28"/>
+          <w:lang w:val="en-US"/>
+        </w:rPr>
+        <w:t>124</w:t>
+      </w:r>
+      <w:r>
+        <w:rPr>
+          <w:rFonts w:ascii="Times New Roman" w:hAnsi="Times New Roman" w:cs="Times New Roman"/>
+          <w:sz w:val="28"/>
+          <w:szCs w:val="28"/>
+        </w:rPr>
+        <w:t>77</w:t>
+      </w:r>
+      <w:r>
+        <w:rPr>
+          <w:rFonts w:ascii="Times New Roman" w:hAnsi="Times New Roman" w:cs="Times New Roman"/>
+          <w:sz w:val="28"/>
+          <w:szCs w:val="28"/>
+        </w:rPr>
+        <w:t xml:space="preserve">33 </w:t>
+      </w:r>
+      <w:r>
+        <w:rPr>
+          <w:rFonts w:ascii="Times New Roman" w:hAnsi="Times New Roman" w:cs="Times New Roman"/>
+          <w:sz w:val="28"/>
+          <w:szCs w:val="28"/>
+        </w:rPr>
+        <w:t xml:space="preserve"> </w:t>
+      </w:r>
+    </w:p>
+    <w:p>
+      <w:pPr>
+        <w:spacing w:after="0"/>
+        <w:rPr>
+          <w:rFonts w:ascii="Times New Roman" w:hAnsi="Times New Roman" w:cs="Times New Roman"/>
+          <w:sz w:val="28"/>
+          <w:szCs w:val="28"/>
+          <w:lang w:val="en-US"/>
+        </w:rPr>
+      </w:pPr>
+      <w:r>
+        <w:rPr>
+          <w:rFonts w:ascii="Times New Roman" w:hAnsi="Times New Roman" w:cs="Times New Roman"/>
+          <w:sz w:val="28"/>
+          <w:szCs w:val="28"/>
+          <w:lang w:val="en-US"/>
+        </w:rPr>
+        <w:t>E</w:t>
+      </w:r>
+      <w:r>
+        <w:rPr>
+          <w:rFonts w:ascii="Times New Roman" w:hAnsi="Times New Roman" w:cs="Times New Roman"/>
+          <w:sz w:val="28"/>
+          <w:szCs w:val="28"/>
+          <w:lang w:val="en-US"/>
+        </w:rPr>
+        <w:t>-</w:t>
+      </w:r>
+      <w:r>
+        <w:rPr>
+          <w:rFonts w:ascii="Times New Roman" w:hAnsi="Times New Roman" w:cs="Times New Roman"/>
+          <w:sz w:val="28"/>
+          <w:szCs w:val="28"/>
+          <w:lang w:val="en-US"/>
+        </w:rPr>
+        <w:t>mail</w:t>
+      </w:r>
+      <w:r>
+        <w:rPr>
+          <w:rFonts w:ascii="Times New Roman" w:hAnsi="Times New Roman" w:cs="Times New Roman"/>
+          <w:sz w:val="28"/>
+          <w:szCs w:val="28"/>
+          <w:lang w:val="en-US"/>
+        </w:rPr>
+        <w:t xml:space="preserve">: </w:t>
+      </w:r>
+      <w:hyperlink r:id="rId9" w:history="1">
+        <w:r>
+          <w:rPr>
+            <w:rStyle w:val="a3"/>
+            <w:rFonts w:ascii="Times New Roman" w:hAnsi="Times New Roman" w:cs="Times New Roman"/>
+            <w:sz w:val="28"/>
+            <w:szCs w:val="28"/>
+            <w:lang w:val="en-US"/>
+          </w:rPr>
+          <w:t>sport.basketbol@gmail.com</w:t>
+        </w:r>
+      </w:hyperlink>
+    </w:p>
+    <w:p>
+      <w:pPr>
+        <w:spacing w:after="0"/>
+        <w:rPr>
+          <w:rFonts w:ascii="Times New Roman" w:hAnsi="Times New Roman" w:cs="Times New Roman"/>
+          <w:b/>
+          <w:bCs/>
+          <w:sz w:val="36"/>
+          <w:szCs w:val="36"/>
+          <w:lang w:val="en-US"/>
+        </w:rPr>
+      </w:pPr>
+    </w:p>
+    <w:p>
+      <w:pPr>
+        <w:spacing w:after="0"/>
+        <w:rPr>
+          <w:rFonts w:ascii="Times New Roman" w:hAnsi="Times New Roman" w:cs="Times New Roman"/>
+          <w:b/>
+          <w:sz w:val="28"/>
+          <w:szCs w:val="28"/>
+          <w:lang w:val="en-US"/>
+        </w:rPr>
+      </w:pPr>
+    </w:p>
+    <w:p>
+      <w:pPr>
+        <w:spacing w:after="0"/>
+        <w:rPr>
+          <w:rFonts w:ascii="Times New Roman" w:hAnsi="Times New Roman" w:cs="Times New Roman"/>
+          <w:b/>
+          <w:sz w:val="28"/>
+          <w:szCs w:val="28"/>
+          <w:lang w:val="en-US"/>
+        </w:rPr>
+      </w:pPr>
+    </w:p>
+    <w:p>
+      <w:pPr>
+        <w:spacing w:after="0"/>
+        <w:rPr>
+          <w:rFonts w:ascii="Times New Roman" w:hAnsi="Times New Roman" w:cs="Times New Roman"/>
+          <w:b/>
+          <w:sz w:val="28"/>
+          <w:szCs w:val="28"/>
+          <w:lang w:val="en-US"/>
+        </w:rPr>
+      </w:pPr>
+    </w:p>
+    <w:p>
+      <w:pPr>
+        <w:spacing w:after="0"/>
+        <w:rPr>
+          <w:rFonts w:ascii="Times New Roman" w:hAnsi="Times New Roman" w:cs="Times New Roman"/>
+          <w:b/>
+          <w:sz w:val="28"/>
+          <w:szCs w:val="28"/>
+          <w:lang w:val="en-US"/>
+        </w:rPr>
+      </w:pPr>
+    </w:p>
+    <w:p>
+      <w:pPr>
+        <w:spacing w:after="0"/>
+        <w:rPr>
+          <w:rFonts w:ascii="Times New Roman" w:hAnsi="Times New Roman" w:cs="Times New Roman"/>
+          <w:b/>
+          <w:sz w:val="28"/>
+          <w:szCs w:val="28"/>
+          <w:lang w:val="en-US"/>
+        </w:rPr>
+      </w:pPr>
+    </w:p>
+    <w:p>
+      <w:pPr>
+        <w:jc w:val="center"/>
+        <w:rPr>
+          <w:rFonts w:ascii="Times New Roman" w:hAnsi="Times New Roman" w:cs="Times New Roman"/>
+          <w:b/>
+          <w:sz w:val="28"/>
+          <w:szCs w:val="28"/>
+          <w:lang w:val="en-US"/>
+        </w:rPr>
+      </w:pPr>
+    </w:p>
+    <w:p>
+      <w:pPr>
+        <w:jc w:val="center"/>
+        <w:rPr>
+          <w:rFonts w:ascii="Times New Roman" w:hAnsi="Times New Roman" w:cs="Times New Roman"/>
+          <w:b/>
+          <w:sz w:val="28"/>
+          <w:szCs w:val="28"/>
+        </w:rPr>
+      </w:pPr>
+      <w:r>
+        <w:rPr>
+          <w:rFonts w:ascii="Times New Roman" w:hAnsi="Times New Roman" w:cs="Times New Roman"/>
+          <w:b/>
           <w:sz w:val="28"/>
           <w:szCs w:val="28"/>
         </w:rPr>
         <w:lastRenderedPageBreak/>
-        <w:t>«Лучшее моб</w:t>
-      </w:r>
-      <w:r>
-        <w:rPr>
-          <w:rFonts w:ascii="Times New Roman" w:hAnsi="Times New Roman" w:cs="Times New Roman"/>
-          <w:sz w:val="28"/>
-          <w:szCs w:val="28"/>
-        </w:rPr>
-        <w:t>ильное приложение» в 2017 году.</w:t>
+        <w:t>Организационное обеспечение информационной системы.</w:t>
+      </w:r>
+    </w:p>
+    <w:p>
+      <w:pPr>
+        <w:spacing w:after="0"/>
+        <w:jc w:val="both"/>
+        <w:rPr>
+          <w:rFonts w:ascii="Times New Roman" w:hAnsi="Times New Roman" w:cs="Times New Roman"/>
+          <w:sz w:val="28"/>
+          <w:szCs w:val="28"/>
+        </w:rPr>
+      </w:pPr>
+      <w:r>
+        <w:rPr>
+          <w:rFonts w:ascii="Times New Roman" w:hAnsi="Times New Roman" w:cs="Times New Roman"/>
+          <w:sz w:val="28"/>
+          <w:szCs w:val="28"/>
+        </w:rPr>
+        <w:t>1) Владелец - физическое лицо, которое владеет информационной системой.</w:t>
+      </w:r>
+    </w:p>
+    <w:p>
+      <w:pPr>
+        <w:spacing w:after="0"/>
+        <w:jc w:val="both"/>
+        <w:rPr>
+          <w:rFonts w:ascii="Times New Roman" w:hAnsi="Times New Roman" w:cs="Times New Roman"/>
+          <w:sz w:val="28"/>
+          <w:szCs w:val="28"/>
+        </w:rPr>
+      </w:pPr>
+      <w:r>
+        <w:rPr>
+          <w:rFonts w:ascii="Times New Roman" w:hAnsi="Times New Roman" w:cs="Times New Roman"/>
+          <w:sz w:val="28"/>
+          <w:szCs w:val="28"/>
+        </w:rPr>
+        <w:t>2) ООО "</w:t>
       </w:r>
       <w:r>
         <w:rPr>
@@ -2683,8 +5466,9 @@
           <w:rFonts w:ascii="Times New Roman" w:hAnsi="Times New Roman" w:cs="Times New Roman"/>
           <w:sz w:val="28"/>
           <w:szCs w:val="28"/>
-        </w:rPr>
-        <w:t>BallerApp</w:t>
+          <w:lang w:val="en-US"/>
+        </w:rPr>
+        <w:t>SportBasketball</w:t>
       </w:r>
       <w:proofErr w:type="spellEnd"/>
       <w:r>
@@ -2693,22 +5477,6 @@
           <w:sz w:val="28"/>
           <w:szCs w:val="28"/>
         </w:rPr>
-        <w:t xml:space="preserve"> позволяет создавать турниры по уличному баскетболу, а также участвовать в т</w:t>
-      </w:r>
-      <w:r>
-        <w:rPr>
-          <w:rFonts w:ascii="Times New Roman" w:hAnsi="Times New Roman" w:cs="Times New Roman"/>
-          <w:sz w:val="28"/>
-          <w:szCs w:val="28"/>
-        </w:rPr>
-        <w:t>урнирах по уличному баскетболу.</w:t>
-      </w:r>
-      <w:r>
-        <w:rPr>
-          <w:rFonts w:ascii="Times New Roman" w:hAnsi="Times New Roman" w:cs="Times New Roman"/>
-          <w:sz w:val="28"/>
-          <w:szCs w:val="28"/>
-        </w:rPr>
         <w:t xml:space="preserve"> </w:t>
       </w:r>
       <w:r>
@@ -2717,240 +5485,219 @@
           <w:sz w:val="28"/>
           <w:szCs w:val="28"/>
         </w:rPr>
-        <w:t>Для создания турнира по уличному баскетболу необходимо зарегистриро</w:t>
-      </w:r>
-      <w:r>
-        <w:rPr>
-          <w:rFonts w:ascii="Times New Roman" w:hAnsi="Times New Roman" w:cs="Times New Roman"/>
-          <w:sz w:val="28"/>
-          <w:szCs w:val="28"/>
-        </w:rPr>
-        <w:t xml:space="preserve">ваться в приложении </w:t>
-      </w:r>
-      <w:proofErr w:type="spellStart"/>
-      <w:r>
-        <w:rPr>
-          <w:rFonts w:ascii="Times New Roman" w:hAnsi="Times New Roman" w:cs="Times New Roman"/>
-          <w:sz w:val="28"/>
-          <w:szCs w:val="28"/>
-        </w:rPr>
-        <w:t>BallerApp</w:t>
-      </w:r>
-      <w:proofErr w:type="spellEnd"/>
-      <w:r>
-        <w:rPr>
-          <w:rFonts w:ascii="Times New Roman" w:hAnsi="Times New Roman" w:cs="Times New Roman"/>
-          <w:sz w:val="28"/>
-          <w:szCs w:val="28"/>
-        </w:rPr>
-        <w:t xml:space="preserve">. </w:t>
-      </w:r>
-      <w:r>
-        <w:rPr>
-          <w:rFonts w:ascii="Times New Roman" w:hAnsi="Times New Roman" w:cs="Times New Roman"/>
-          <w:sz w:val="28"/>
-          <w:szCs w:val="28"/>
-        </w:rPr>
-        <w:t>После регистрации в</w:t>
-      </w:r>
-      <w:r>
-        <w:rPr>
-          <w:rFonts w:ascii="Times New Roman" w:hAnsi="Times New Roman" w:cs="Times New Roman"/>
-          <w:sz w:val="28"/>
-          <w:szCs w:val="28"/>
-        </w:rPr>
-        <w:t xml:space="preserve"> приложении </w:t>
-      </w:r>
-      <w:proofErr w:type="spellStart"/>
-      <w:r>
-        <w:rPr>
-          <w:rFonts w:ascii="Times New Roman" w:hAnsi="Times New Roman" w:cs="Times New Roman"/>
-          <w:sz w:val="28"/>
-          <w:szCs w:val="28"/>
-        </w:rPr>
-        <w:t>BallerApp</w:t>
-      </w:r>
-      <w:proofErr w:type="spellEnd"/>
-      <w:r>
-        <w:rPr>
-          <w:rFonts w:ascii="Times New Roman" w:hAnsi="Times New Roman" w:cs="Times New Roman"/>
-          <w:sz w:val="28"/>
-          <w:szCs w:val="28"/>
-        </w:rPr>
-        <w:t xml:space="preserve"> можно</w:t>
-      </w:r>
-      <w:r>
-        <w:rPr>
-          <w:rFonts w:ascii="Times New Roman" w:hAnsi="Times New Roman" w:cs="Times New Roman"/>
-          <w:sz w:val="28"/>
-          <w:szCs w:val="28"/>
-        </w:rPr>
-        <w:t xml:space="preserve"> создать турнир по уличному баскетболу</w:t>
-      </w:r>
-      <w:r>
-        <w:rPr>
-          <w:rFonts w:ascii="Times New Roman" w:hAnsi="Times New Roman" w:cs="Times New Roman"/>
-          <w:sz w:val="28"/>
-          <w:szCs w:val="28"/>
-        </w:rPr>
-        <w:t>.</w:t>
-      </w:r>
-      <w:r>
+        <w:t>" - организация, ко</w:t>
+      </w:r>
+      <w:r>
+        <w:rPr>
+          <w:rFonts w:ascii="Times New Roman" w:hAnsi="Times New Roman" w:cs="Times New Roman"/>
+          <w:sz w:val="28"/>
+          <w:szCs w:val="28"/>
+        </w:rPr>
+        <w:t xml:space="preserve">торая осуществляет разработку </w:t>
+      </w:r>
+      <w:r>
+        <w:rPr>
+          <w:rFonts w:ascii="Times New Roman" w:hAnsi="Times New Roman" w:cs="Times New Roman"/>
+          <w:sz w:val="28"/>
+          <w:szCs w:val="28"/>
+        </w:rPr>
+        <w:t>поддержку информационной системы.</w:t>
+      </w:r>
+    </w:p>
+    <w:p>
+      <w:pPr>
+        <w:rPr>
+          <w:rFonts w:ascii="Times New Roman" w:hAnsi="Times New Roman" w:cs="Times New Roman"/>
+          <w:bCs/>
+          <w:sz w:val="28"/>
+          <w:szCs w:val="28"/>
+        </w:rPr>
+      </w:pPr>
+      <w:proofErr w:type="gramStart"/>
+      <w:r>
+        <w:rPr>
+          <w:rFonts w:ascii="Times New Roman" w:hAnsi="Times New Roman" w:cs="Times New Roman"/>
+          <w:bCs/>
+          <w:sz w:val="28"/>
+          <w:szCs w:val="28"/>
+        </w:rPr>
+        <w:t>Отделы</w:t>
+      </w:r>
+      <w:r>
+        <w:rPr>
+          <w:rFonts w:ascii="Times New Roman" w:hAnsi="Times New Roman" w:cs="Times New Roman"/>
+          <w:bCs/>
+          <w:sz w:val="28"/>
+          <w:szCs w:val="28"/>
+        </w:rPr>
+        <w:t xml:space="preserve"> :</w:t>
+      </w:r>
+      <w:proofErr w:type="gramEnd"/>
+      <w:r>
+        <w:rPr>
+          <w:rFonts w:ascii="Times New Roman" w:hAnsi="Times New Roman" w:cs="Times New Roman"/>
+          <w:bCs/>
+          <w:sz w:val="28"/>
+          <w:szCs w:val="28"/>
+        </w:rPr>
         <w:t xml:space="preserve"> </w:t>
       </w:r>
-      <w:r>
-        <w:rPr>
-          <w:rFonts w:ascii="Times New Roman" w:hAnsi="Times New Roman" w:cs="Times New Roman"/>
-          <w:sz w:val="28"/>
-          <w:szCs w:val="28"/>
-        </w:rPr>
-        <w:t xml:space="preserve">Основные </w:t>
-      </w:r>
-      <w:proofErr w:type="spellStart"/>
-      <w:r>
-        <w:rPr>
-          <w:rFonts w:ascii="Times New Roman" w:hAnsi="Times New Roman" w:cs="Times New Roman"/>
-          <w:sz w:val="28"/>
-          <w:szCs w:val="28"/>
-        </w:rPr>
-        <w:t>пр</w:t>
-      </w:r>
-      <w:r>
-        <w:rPr>
-          <w:rFonts w:ascii="Times New Roman" w:hAnsi="Times New Roman" w:cs="Times New Roman"/>
-          <w:sz w:val="28"/>
-          <w:szCs w:val="28"/>
-        </w:rPr>
-        <w:t>емущества</w:t>
-      </w:r>
-      <w:proofErr w:type="spellEnd"/>
-      <w:r>
-        <w:rPr>
-          <w:rFonts w:ascii="Times New Roman" w:hAnsi="Times New Roman" w:cs="Times New Roman"/>
-          <w:sz w:val="28"/>
-          <w:szCs w:val="28"/>
-        </w:rPr>
-        <w:t xml:space="preserve"> приложения </w:t>
-      </w:r>
-      <w:proofErr w:type="spellStart"/>
-      <w:r>
-        <w:rPr>
-          <w:rFonts w:ascii="Times New Roman" w:hAnsi="Times New Roman" w:cs="Times New Roman"/>
-          <w:sz w:val="28"/>
-          <w:szCs w:val="28"/>
-        </w:rPr>
-        <w:t>BallerApp</w:t>
-      </w:r>
-      <w:proofErr w:type="spellEnd"/>
-      <w:r>
-        <w:rPr>
-          <w:rFonts w:ascii="Times New Roman" w:hAnsi="Times New Roman" w:cs="Times New Roman"/>
-          <w:sz w:val="28"/>
-          <w:szCs w:val="28"/>
-        </w:rPr>
-        <w:t xml:space="preserve"> </w:t>
-      </w:r>
-      <w:r>
-        <w:rPr>
-          <w:rFonts w:ascii="Times New Roman" w:hAnsi="Times New Roman" w:cs="Times New Roman"/>
-          <w:sz w:val="28"/>
-          <w:szCs w:val="28"/>
-        </w:rPr>
-        <w:t>явл</w:t>
-      </w:r>
-      <w:r>
-        <w:rPr>
-          <w:rFonts w:ascii="Times New Roman" w:hAnsi="Times New Roman" w:cs="Times New Roman"/>
-          <w:sz w:val="28"/>
-          <w:szCs w:val="28"/>
-        </w:rPr>
-        <w:t xml:space="preserve">яются, что приложение </w:t>
-      </w:r>
-      <w:proofErr w:type="spellStart"/>
-      <w:r>
-        <w:rPr>
-          <w:rFonts w:ascii="Times New Roman" w:hAnsi="Times New Roman" w:cs="Times New Roman"/>
-          <w:sz w:val="28"/>
-          <w:szCs w:val="28"/>
-        </w:rPr>
-        <w:t>BallerApp</w:t>
-      </w:r>
-      <w:proofErr w:type="spellEnd"/>
-      <w:r>
-        <w:rPr>
-          <w:rFonts w:ascii="Times New Roman" w:hAnsi="Times New Roman" w:cs="Times New Roman"/>
-          <w:sz w:val="28"/>
-          <w:szCs w:val="28"/>
-        </w:rPr>
-        <w:t xml:space="preserve"> доступно для смартфо</w:t>
-      </w:r>
-      <w:r>
-        <w:rPr>
-          <w:rFonts w:ascii="Times New Roman" w:hAnsi="Times New Roman" w:cs="Times New Roman"/>
-          <w:sz w:val="28"/>
-          <w:szCs w:val="28"/>
-        </w:rPr>
-        <w:t xml:space="preserve">нов на платформе </w:t>
-      </w:r>
-      <w:proofErr w:type="spellStart"/>
-      <w:r>
-        <w:rPr>
-          <w:rFonts w:ascii="Times New Roman" w:hAnsi="Times New Roman" w:cs="Times New Roman"/>
-          <w:sz w:val="28"/>
-          <w:szCs w:val="28"/>
-        </w:rPr>
-        <w:t>Android</w:t>
-      </w:r>
-      <w:proofErr w:type="spellEnd"/>
-      <w:r>
-        <w:rPr>
-          <w:rFonts w:ascii="Times New Roman" w:hAnsi="Times New Roman" w:cs="Times New Roman"/>
-          <w:sz w:val="28"/>
-          <w:szCs w:val="28"/>
-        </w:rPr>
-        <w:t xml:space="preserve"> и </w:t>
-      </w:r>
-      <w:proofErr w:type="spellStart"/>
-      <w:r>
-        <w:rPr>
-          <w:rFonts w:ascii="Times New Roman" w:hAnsi="Times New Roman" w:cs="Times New Roman"/>
-          <w:sz w:val="28"/>
-          <w:szCs w:val="28"/>
-        </w:rPr>
-        <w:t>iOS.Также</w:t>
-      </w:r>
-      <w:proofErr w:type="spellEnd"/>
-      <w:r>
-        <w:rPr>
-          <w:rFonts w:ascii="Times New Roman" w:hAnsi="Times New Roman" w:cs="Times New Roman"/>
-          <w:sz w:val="28"/>
-          <w:szCs w:val="28"/>
-        </w:rPr>
-        <w:t xml:space="preserve"> приложение </w:t>
-      </w:r>
-      <w:proofErr w:type="spellStart"/>
-      <w:r>
-        <w:rPr>
-          <w:rFonts w:ascii="Times New Roman" w:hAnsi="Times New Roman" w:cs="Times New Roman"/>
-          <w:sz w:val="28"/>
-          <w:szCs w:val="28"/>
-        </w:rPr>
-        <w:t>BallerApp</w:t>
-      </w:r>
-      <w:proofErr w:type="spellEnd"/>
-      <w:r>
-        <w:rPr>
-          <w:rFonts w:ascii="Times New Roman" w:hAnsi="Times New Roman" w:cs="Times New Roman"/>
-          <w:sz w:val="28"/>
-          <w:szCs w:val="28"/>
-        </w:rPr>
-        <w:t xml:space="preserve"> является бесплатным.</w:t>
-      </w:r>
-    </w:p>
-    <w:p>
-      <w:pPr>
-        <w:spacing w:after="0" w:line="240" w:lineRule="auto"/>
-        <w:jc w:val="both"/>
+    </w:p>
+    <w:p>
+      <w:pPr>
+        <w:spacing w:after="0"/>
+        <w:rPr>
+          <w:rFonts w:ascii="Times New Roman" w:hAnsi="Times New Roman" w:cs="Times New Roman"/>
+          <w:bCs/>
+          <w:sz w:val="28"/>
+          <w:szCs w:val="28"/>
+        </w:rPr>
+      </w:pPr>
+      <w:r>
+        <w:rPr>
+          <w:rFonts w:ascii="Times New Roman" w:hAnsi="Times New Roman" w:cs="Times New Roman"/>
+          <w:bCs/>
+          <w:sz w:val="28"/>
+          <w:szCs w:val="28"/>
+        </w:rPr>
+        <w:t xml:space="preserve">1) Маркетинговый отдел - отвечает за разработку и </w:t>
+      </w:r>
+      <w:proofErr w:type="gramStart"/>
+      <w:r>
+        <w:rPr>
+          <w:rFonts w:ascii="Times New Roman" w:hAnsi="Times New Roman" w:cs="Times New Roman"/>
+          <w:bCs/>
+          <w:sz w:val="28"/>
+          <w:szCs w:val="28"/>
+        </w:rPr>
+        <w:t>продвижение  информационной</w:t>
+      </w:r>
+      <w:proofErr w:type="gramEnd"/>
+    </w:p>
+    <w:p>
+      <w:pPr>
+        <w:spacing w:after="0"/>
+        <w:rPr>
+          <w:rFonts w:ascii="Times New Roman" w:hAnsi="Times New Roman" w:cs="Times New Roman"/>
+          <w:bCs/>
+          <w:sz w:val="28"/>
+          <w:szCs w:val="28"/>
+        </w:rPr>
+      </w:pPr>
+      <w:r>
+        <w:rPr>
+          <w:rFonts w:ascii="Times New Roman" w:hAnsi="Times New Roman" w:cs="Times New Roman"/>
+          <w:bCs/>
+          <w:sz w:val="28"/>
+          <w:szCs w:val="28"/>
+        </w:rPr>
+        <w:t>системы.</w:t>
+      </w:r>
+    </w:p>
+    <w:p>
+      <w:pPr>
+        <w:spacing w:after="0"/>
+        <w:rPr>
+          <w:rFonts w:ascii="Times New Roman" w:hAnsi="Times New Roman" w:cs="Times New Roman"/>
+          <w:bCs/>
+          <w:sz w:val="28"/>
+          <w:szCs w:val="28"/>
+        </w:rPr>
+      </w:pPr>
+      <w:r>
+        <w:rPr>
+          <w:rFonts w:ascii="Times New Roman" w:hAnsi="Times New Roman" w:cs="Times New Roman"/>
+          <w:bCs/>
+          <w:sz w:val="28"/>
+          <w:szCs w:val="28"/>
+        </w:rPr>
+        <w:t xml:space="preserve">2) Финансовый отдел - отвечает за финансовую составляющую информационной системы.   </w:t>
+      </w:r>
+    </w:p>
+    <w:p>
+      <w:pPr>
+        <w:spacing w:after="0"/>
+        <w:rPr>
+          <w:rFonts w:ascii="Times New Roman" w:hAnsi="Times New Roman" w:cs="Times New Roman"/>
+          <w:bCs/>
+          <w:sz w:val="28"/>
+          <w:szCs w:val="28"/>
+        </w:rPr>
+      </w:pPr>
+      <w:r>
+        <w:rPr>
+          <w:rFonts w:ascii="Times New Roman" w:hAnsi="Times New Roman" w:cs="Times New Roman"/>
+          <w:bCs/>
+          <w:sz w:val="28"/>
+          <w:szCs w:val="28"/>
+        </w:rPr>
+        <w:t xml:space="preserve">3) </w:t>
+      </w:r>
+      <w:r>
+        <w:rPr>
+          <w:rFonts w:ascii="Times New Roman" w:hAnsi="Times New Roman" w:cs="Times New Roman"/>
+          <w:bCs/>
+          <w:sz w:val="28"/>
+          <w:szCs w:val="28"/>
+          <w:lang w:val="en-US"/>
+        </w:rPr>
+        <w:t>IT</w:t>
+      </w:r>
+      <w:r>
+        <w:rPr>
+          <w:rFonts w:ascii="Times New Roman" w:hAnsi="Times New Roman" w:cs="Times New Roman"/>
+          <w:bCs/>
+          <w:sz w:val="28"/>
+          <w:szCs w:val="28"/>
+        </w:rPr>
+        <w:t>-отдел - улучшение и облегчение интернет-сервиса (программисты, менеджеры сайта, веб-дизайнер)</w:t>
+      </w:r>
+    </w:p>
+    <w:p>
+      <w:pPr>
+        <w:spacing w:after="0"/>
+        <w:rPr>
+          <w:rFonts w:ascii="Times New Roman" w:hAnsi="Times New Roman" w:cs="Times New Roman"/>
+          <w:bCs/>
+          <w:sz w:val="28"/>
+          <w:szCs w:val="28"/>
+        </w:rPr>
+      </w:pPr>
+      <w:r>
+        <w:rPr>
+          <w:rFonts w:ascii="Times New Roman" w:hAnsi="Times New Roman" w:cs="Times New Roman"/>
+          <w:bCs/>
+          <w:sz w:val="28"/>
+          <w:szCs w:val="28"/>
+        </w:rPr>
+        <w:t>4) Информационный отдел - отвечает за информационную составляющую информационной системы.</w:t>
+      </w:r>
+    </w:p>
+    <w:p>
+      <w:pPr>
+        <w:spacing w:after="0"/>
+        <w:jc w:val="both"/>
+        <w:rPr>
+          <w:rFonts w:ascii="Times New Roman" w:hAnsi="Times New Roman" w:cs="Times New Roman"/>
+          <w:sz w:val="28"/>
+          <w:szCs w:val="28"/>
+        </w:rPr>
+      </w:pPr>
+    </w:p>
+    <w:p>
+      <w:pPr>
+        <w:spacing w:after="0"/>
+        <w:jc w:val="both"/>
+        <w:rPr>
+          <w:rFonts w:ascii="Times New Roman" w:hAnsi="Times New Roman" w:cs="Times New Roman"/>
+          <w:sz w:val="28"/>
+          <w:szCs w:val="28"/>
+        </w:rPr>
+      </w:pPr>
+    </w:p>
+    <w:p>
+      <w:pPr>
+        <w:spacing w:after="0"/>
         <w:rPr>
           <w:rFonts w:ascii="Times New Roman" w:hAnsi="Times New Roman" w:cs="Times New Roman"/>
           <w:b/>
@@ -2958,280 +5705,39 @@
           <w:szCs w:val="28"/>
         </w:rPr>
       </w:pPr>
-      <w:r>
+    </w:p>
+    <w:p>
+      <w:pPr>
         <w:rPr>
           <w:rFonts w:ascii="Times New Roman" w:hAnsi="Times New Roman" w:cs="Times New Roman"/>
           <w:b/>
           <w:sz w:val="28"/>
           <w:szCs w:val="28"/>
         </w:rPr>
-        <w:t>Круговой турнир</w:t>
-      </w:r>
-    </w:p>
-    <w:p>
-      <w:pPr>
-        <w:spacing w:after="0" w:line="240" w:lineRule="auto"/>
-        <w:jc w:val="both"/>
-        <w:rPr>
-          <w:rFonts w:ascii="Times New Roman" w:hAnsi="Times New Roman" w:cs="Times New Roman"/>
-          <w:sz w:val="28"/>
-          <w:szCs w:val="28"/>
-        </w:rPr>
-      </w:pPr>
-      <w:r>
-        <w:rPr>
-          <w:rFonts w:ascii="Times New Roman" w:hAnsi="Times New Roman" w:cs="Times New Roman"/>
-          <w:sz w:val="28"/>
-          <w:szCs w:val="28"/>
-        </w:rPr>
-        <w:t>Круговой турнир - это онлайн-сервис для организации и п</w:t>
-      </w:r>
-      <w:r>
-        <w:rPr>
-          <w:rFonts w:ascii="Times New Roman" w:hAnsi="Times New Roman" w:cs="Times New Roman"/>
-          <w:sz w:val="28"/>
-          <w:szCs w:val="28"/>
-        </w:rPr>
-        <w:t xml:space="preserve">роведения спортивных турниров. </w:t>
-      </w:r>
-      <w:r>
-        <w:rPr>
-          <w:rFonts w:ascii="Times New Roman" w:hAnsi="Times New Roman" w:cs="Times New Roman"/>
-          <w:sz w:val="28"/>
-          <w:szCs w:val="28"/>
-        </w:rPr>
-        <w:t>Круговой</w:t>
-      </w:r>
-      <w:r>
-        <w:rPr>
-          <w:rFonts w:ascii="Times New Roman" w:hAnsi="Times New Roman" w:cs="Times New Roman"/>
-          <w:sz w:val="28"/>
-          <w:szCs w:val="28"/>
-        </w:rPr>
-        <w:t xml:space="preserve"> турнир был создан в 2015 году. </w:t>
-      </w:r>
-      <w:r>
-        <w:rPr>
-          <w:rFonts w:ascii="Times New Roman" w:hAnsi="Times New Roman" w:cs="Times New Roman"/>
-          <w:sz w:val="28"/>
-          <w:szCs w:val="28"/>
-        </w:rPr>
-        <w:t>Круговой турнир позволяет создавать турниры по футболу, а также уча</w:t>
-      </w:r>
-      <w:r>
-        <w:rPr>
-          <w:rFonts w:ascii="Times New Roman" w:hAnsi="Times New Roman" w:cs="Times New Roman"/>
-          <w:sz w:val="28"/>
-          <w:szCs w:val="28"/>
-        </w:rPr>
-        <w:t xml:space="preserve">ствовать в турнирах по футболу. </w:t>
-      </w:r>
-      <w:r>
-        <w:rPr>
-          <w:rFonts w:ascii="Times New Roman" w:hAnsi="Times New Roman" w:cs="Times New Roman"/>
-          <w:sz w:val="28"/>
-          <w:szCs w:val="28"/>
-        </w:rPr>
-        <w:t>Для создания турнира по футболу необходимо зарегистрирова</w:t>
-      </w:r>
-      <w:r>
-        <w:rPr>
-          <w:rFonts w:ascii="Times New Roman" w:hAnsi="Times New Roman" w:cs="Times New Roman"/>
-          <w:sz w:val="28"/>
-          <w:szCs w:val="28"/>
-        </w:rPr>
-        <w:t xml:space="preserve">ться в сервисе Круговой турнир. </w:t>
-      </w:r>
-      <w:r>
-        <w:rPr>
-          <w:rFonts w:ascii="Times New Roman" w:hAnsi="Times New Roman" w:cs="Times New Roman"/>
-          <w:sz w:val="28"/>
-          <w:szCs w:val="28"/>
-        </w:rPr>
-        <w:t>После регистрации в сервисе Круговой турнир необхо</w:t>
-      </w:r>
-      <w:r>
-        <w:rPr>
-          <w:rFonts w:ascii="Times New Roman" w:hAnsi="Times New Roman" w:cs="Times New Roman"/>
-          <w:sz w:val="28"/>
-          <w:szCs w:val="28"/>
-        </w:rPr>
-        <w:t xml:space="preserve">димо создать турнир по футболу. </w:t>
-      </w:r>
-      <w:r>
-        <w:rPr>
-          <w:rFonts w:ascii="Times New Roman" w:hAnsi="Times New Roman" w:cs="Times New Roman"/>
-          <w:sz w:val="28"/>
-          <w:szCs w:val="28"/>
-        </w:rPr>
-        <w:t>Этот интернет-сервис является бесплатным.</w:t>
-      </w:r>
-      <w:r>
-        <w:t xml:space="preserve"> </w:t>
-      </w:r>
-      <w:r>
-        <w:rPr>
-          <w:rFonts w:ascii="Times New Roman" w:hAnsi="Times New Roman" w:cs="Times New Roman"/>
-          <w:sz w:val="28"/>
-          <w:szCs w:val="28"/>
-        </w:rPr>
-        <w:t>Круговой турнир сотрудничает</w:t>
-      </w:r>
-      <w:r>
-        <w:rPr>
-          <w:rFonts w:ascii="Times New Roman" w:hAnsi="Times New Roman" w:cs="Times New Roman"/>
-          <w:sz w:val="28"/>
-          <w:szCs w:val="28"/>
-        </w:rPr>
-        <w:t xml:space="preserve"> с такими компаниями как: «Спартак», «ЦСКА», </w:t>
-      </w:r>
-      <w:r>
-        <w:rPr>
-          <w:rFonts w:ascii="Times New Roman" w:hAnsi="Times New Roman" w:cs="Times New Roman"/>
-          <w:sz w:val="28"/>
-          <w:szCs w:val="28"/>
-        </w:rPr>
-        <w:t>«Зенит».</w:t>
-      </w:r>
-    </w:p>
-    <w:p>
-      <w:pPr>
-        <w:spacing w:after="0" w:line="240" w:lineRule="auto"/>
-        <w:jc w:val="both"/>
-        <w:rPr>
-          <w:rFonts w:ascii="Times New Roman" w:hAnsi="Times New Roman" w:cs="Times New Roman"/>
+      </w:pPr>
+    </w:p>
+    <w:p>
+      <w:pPr>
+        <w:rPr>
           <w:b/>
-          <w:sz w:val="28"/>
-          <w:szCs w:val="28"/>
-        </w:rPr>
-      </w:pPr>
-      <w:proofErr w:type="spellStart"/>
-      <w:r>
+          <w:bCs/>
+          <w:sz w:val="28"/>
+          <w:szCs w:val="28"/>
+        </w:rPr>
+      </w:pPr>
+    </w:p>
+    <w:p>
+      <w:pPr>
         <w:rPr>
           <w:rFonts w:ascii="Times New Roman" w:hAnsi="Times New Roman" w:cs="Times New Roman"/>
           <w:b/>
           <w:sz w:val="28"/>
           <w:szCs w:val="28"/>
         </w:rPr>
-        <w:t>JoinFootball</w:t>
-      </w:r>
-      <w:proofErr w:type="spellEnd"/>
-    </w:p>
-    <w:p>
-      <w:pPr>
-        <w:spacing w:after="0" w:line="240" w:lineRule="auto"/>
-        <w:jc w:val="both"/>
-        <w:rPr>
-          <w:rFonts w:ascii="Times New Roman" w:hAnsi="Times New Roman" w:cs="Times New Roman"/>
-          <w:sz w:val="28"/>
-          <w:szCs w:val="28"/>
-        </w:rPr>
-      </w:pPr>
-      <w:proofErr w:type="spellStart"/>
-      <w:r>
-        <w:rPr>
-          <w:rFonts w:ascii="Times New Roman" w:hAnsi="Times New Roman" w:cs="Times New Roman"/>
-          <w:sz w:val="28"/>
-          <w:szCs w:val="28"/>
-        </w:rPr>
-        <w:t>JoinFootball</w:t>
-      </w:r>
-      <w:proofErr w:type="spellEnd"/>
-      <w:r>
-        <w:rPr>
-          <w:rFonts w:ascii="Times New Roman" w:hAnsi="Times New Roman" w:cs="Times New Roman"/>
-          <w:sz w:val="28"/>
-          <w:szCs w:val="28"/>
-        </w:rPr>
-        <w:t xml:space="preserve"> - это   приложение, которое позволяе</w:t>
-      </w:r>
-      <w:r>
-        <w:rPr>
-          <w:rFonts w:ascii="Times New Roman" w:hAnsi="Times New Roman" w:cs="Times New Roman"/>
-          <w:sz w:val="28"/>
-          <w:szCs w:val="28"/>
-        </w:rPr>
-        <w:t xml:space="preserve">т создавать спортивные турниры и </w:t>
-      </w:r>
-      <w:r>
-        <w:rPr>
-          <w:rFonts w:ascii="Times New Roman" w:hAnsi="Times New Roman" w:cs="Times New Roman"/>
-          <w:sz w:val="28"/>
-          <w:szCs w:val="28"/>
-        </w:rPr>
-        <w:t>смотреть различные спорти</w:t>
-      </w:r>
-      <w:r>
-        <w:rPr>
-          <w:rFonts w:ascii="Times New Roman" w:hAnsi="Times New Roman" w:cs="Times New Roman"/>
-          <w:sz w:val="28"/>
-          <w:szCs w:val="28"/>
-        </w:rPr>
-        <w:t xml:space="preserve">вные матчи в режиме онлайн. Приложение позволяет </w:t>
-      </w:r>
-      <w:r>
-        <w:rPr>
-          <w:rFonts w:ascii="Times New Roman" w:hAnsi="Times New Roman" w:cs="Times New Roman"/>
-          <w:sz w:val="28"/>
-          <w:szCs w:val="28"/>
-        </w:rPr>
-        <w:t>создавать турниры по футболу, баскетбол</w:t>
-      </w:r>
-      <w:r>
-        <w:rPr>
-          <w:rFonts w:ascii="Times New Roman" w:hAnsi="Times New Roman" w:cs="Times New Roman"/>
-          <w:sz w:val="28"/>
-          <w:szCs w:val="28"/>
-        </w:rPr>
-        <w:t xml:space="preserve">у, хоккею, волейболу, теннису и другим видам спорта. </w:t>
-      </w:r>
-      <w:r>
-        <w:rPr>
-          <w:rFonts w:ascii="Times New Roman" w:hAnsi="Times New Roman" w:cs="Times New Roman"/>
-          <w:sz w:val="28"/>
-          <w:szCs w:val="28"/>
-        </w:rPr>
-        <w:t>Это приложение создано для того, чтобы</w:t>
-      </w:r>
-      <w:r>
-        <w:rPr>
-          <w:rFonts w:ascii="Times New Roman" w:hAnsi="Times New Roman" w:cs="Times New Roman"/>
-          <w:sz w:val="28"/>
-          <w:szCs w:val="28"/>
-        </w:rPr>
-        <w:t xml:space="preserve"> люди могли собираться вместе и </w:t>
-      </w:r>
-      <w:r>
-        <w:rPr>
-          <w:rFonts w:ascii="Times New Roman" w:hAnsi="Times New Roman" w:cs="Times New Roman"/>
-          <w:sz w:val="28"/>
-          <w:szCs w:val="28"/>
-        </w:rPr>
-        <w:t xml:space="preserve">играть в любимые виды спорта. </w:t>
-      </w:r>
-      <w:proofErr w:type="spellStart"/>
-      <w:r>
-        <w:rPr>
-          <w:rFonts w:ascii="Times New Roman" w:hAnsi="Times New Roman" w:cs="Times New Roman"/>
-          <w:sz w:val="28"/>
-          <w:szCs w:val="28"/>
-        </w:rPr>
-        <w:t>JoinFootball</w:t>
-      </w:r>
-      <w:proofErr w:type="spellEnd"/>
-      <w:r>
-        <w:rPr>
-          <w:rFonts w:ascii="Times New Roman" w:hAnsi="Times New Roman" w:cs="Times New Roman"/>
-          <w:sz w:val="28"/>
-          <w:szCs w:val="28"/>
-        </w:rPr>
-        <w:t xml:space="preserve"> был выпущен в 2017 году.</w:t>
-      </w:r>
-    </w:p>
-    <w:p>
-      <w:pPr>
-        <w:spacing w:after="0" w:line="240" w:lineRule="auto"/>
-        <w:jc w:val="both"/>
+      </w:pPr>
+    </w:p>
+    <w:p>
+      <w:pPr>
         <w:rPr>
           <w:rFonts w:ascii="Times New Roman" w:hAnsi="Times New Roman" w:cs="Times New Roman"/>
           <w:b/>
@@ -3239,149 +5745,46 @@
           <w:szCs w:val="28"/>
         </w:rPr>
       </w:pPr>
-      <w:proofErr w:type="spellStart"/>
-      <w:r>
+    </w:p>
+    <w:p>
+      <w:pPr>
         <w:rPr>
           <w:rFonts w:ascii="Times New Roman" w:hAnsi="Times New Roman" w:cs="Times New Roman"/>
           <w:b/>
           <w:sz w:val="28"/>
           <w:szCs w:val="28"/>
-          <w:lang w:val="en-US"/>
-        </w:rPr>
-        <w:t>JoinSport</w:t>
-      </w:r>
-      <w:proofErr w:type="spellEnd"/>
-    </w:p>
-    <w:p>
-      <w:pPr>
-        <w:spacing w:after="0" w:line="240" w:lineRule="auto"/>
-        <w:jc w:val="both"/>
-        <w:rPr>
-          <w:rFonts w:ascii="Times New Roman" w:hAnsi="Times New Roman" w:cs="Times New Roman"/>
-          <w:sz w:val="28"/>
-          <w:szCs w:val="28"/>
-        </w:rPr>
-      </w:pPr>
-      <w:proofErr w:type="spellStart"/>
-      <w:r>
-        <w:rPr>
-          <w:rFonts w:ascii="Times New Roman" w:hAnsi="Times New Roman" w:cs="Times New Roman"/>
-          <w:sz w:val="28"/>
-          <w:szCs w:val="28"/>
-          <w:lang w:val="en-US"/>
-        </w:rPr>
-        <w:t>JoinSport</w:t>
-      </w:r>
-      <w:proofErr w:type="spellEnd"/>
-      <w:r>
-        <w:rPr>
-          <w:rFonts w:ascii="Times New Roman" w:hAnsi="Times New Roman" w:cs="Times New Roman"/>
-          <w:sz w:val="28"/>
-          <w:szCs w:val="28"/>
-        </w:rPr>
-        <w:t xml:space="preserve"> - это интернет-сервис для создания турниров по спорту. Приложение </w:t>
-      </w:r>
-    </w:p>
-    <w:p>
-      <w:pPr>
-        <w:spacing w:after="0" w:line="240" w:lineRule="auto"/>
-        <w:jc w:val="both"/>
-        <w:rPr>
-          <w:rFonts w:ascii="Times New Roman" w:hAnsi="Times New Roman" w:cs="Times New Roman"/>
-          <w:sz w:val="28"/>
-          <w:szCs w:val="28"/>
-        </w:rPr>
-      </w:pPr>
-      <w:r>
-        <w:rPr>
-          <w:rFonts w:ascii="Times New Roman" w:hAnsi="Times New Roman" w:cs="Times New Roman"/>
-          <w:sz w:val="28"/>
-          <w:szCs w:val="28"/>
-        </w:rPr>
-        <w:t>было разработано для удобства организаторов т</w:t>
-      </w:r>
-      <w:r>
-        <w:rPr>
-          <w:rFonts w:ascii="Times New Roman" w:hAnsi="Times New Roman" w:cs="Times New Roman"/>
-          <w:sz w:val="28"/>
-          <w:szCs w:val="28"/>
-        </w:rPr>
-        <w:t>урниров, а также для участников</w:t>
-      </w:r>
-      <w:r>
-        <w:rPr>
-          <w:rFonts w:ascii="Times New Roman" w:hAnsi="Times New Roman" w:cs="Times New Roman"/>
-          <w:sz w:val="28"/>
-          <w:szCs w:val="28"/>
-        </w:rPr>
-        <w:t xml:space="preserve"> </w:t>
-      </w:r>
-      <w:r>
-        <w:rPr>
-          <w:rFonts w:ascii="Times New Roman" w:hAnsi="Times New Roman" w:cs="Times New Roman"/>
-          <w:sz w:val="28"/>
-          <w:szCs w:val="28"/>
-        </w:rPr>
-        <w:t>турниров. Приложение позволяет создавать тур</w:t>
-      </w:r>
-      <w:r>
-        <w:rPr>
-          <w:rFonts w:ascii="Times New Roman" w:hAnsi="Times New Roman" w:cs="Times New Roman"/>
-          <w:sz w:val="28"/>
-          <w:szCs w:val="28"/>
-        </w:rPr>
-        <w:t>ниры по спорту, управлять ими и</w:t>
-      </w:r>
-      <w:r>
-        <w:rPr>
-          <w:rFonts w:ascii="Times New Roman" w:hAnsi="Times New Roman" w:cs="Times New Roman"/>
-          <w:sz w:val="28"/>
-          <w:szCs w:val="28"/>
-        </w:rPr>
-        <w:t xml:space="preserve"> </w:t>
-      </w:r>
-      <w:r>
-        <w:rPr>
-          <w:rFonts w:ascii="Times New Roman" w:hAnsi="Times New Roman" w:cs="Times New Roman"/>
-          <w:sz w:val="28"/>
-          <w:szCs w:val="28"/>
-        </w:rPr>
-        <w:t>просматривать результаты. Оно было создано дл</w:t>
-      </w:r>
-      <w:r>
-        <w:rPr>
-          <w:rFonts w:ascii="Times New Roman" w:hAnsi="Times New Roman" w:cs="Times New Roman"/>
-          <w:sz w:val="28"/>
-          <w:szCs w:val="28"/>
-        </w:rPr>
-        <w:t>я того, чтобы упростить процесс</w:t>
-      </w:r>
-      <w:r>
-        <w:rPr>
-          <w:rFonts w:ascii="Times New Roman" w:hAnsi="Times New Roman" w:cs="Times New Roman"/>
-          <w:sz w:val="28"/>
-          <w:szCs w:val="28"/>
-        </w:rPr>
-        <w:t xml:space="preserve"> </w:t>
-      </w:r>
-      <w:r>
-        <w:rPr>
-          <w:rFonts w:ascii="Times New Roman" w:hAnsi="Times New Roman" w:cs="Times New Roman"/>
-          <w:sz w:val="28"/>
-          <w:szCs w:val="28"/>
-        </w:rPr>
-        <w:t>организации турн</w:t>
-      </w:r>
-      <w:bookmarkStart w:id="0" w:name="_GoBack"/>
-      <w:bookmarkEnd w:id="0"/>
-      <w:r>
-        <w:rPr>
-          <w:rFonts w:ascii="Times New Roman" w:hAnsi="Times New Roman" w:cs="Times New Roman"/>
-          <w:sz w:val="28"/>
-          <w:szCs w:val="28"/>
-        </w:rPr>
-        <w:t>иров.</w:t>
-      </w:r>
+        </w:rPr>
+      </w:pPr>
+    </w:p>
+    <w:p>
+      <w:pPr>
+        <w:rPr>
+          <w:rFonts w:ascii="Times New Roman" w:hAnsi="Times New Roman" w:cs="Times New Roman"/>
+          <w:b/>
+          <w:sz w:val="28"/>
+          <w:szCs w:val="28"/>
+        </w:rPr>
+      </w:pPr>
+    </w:p>
+    <w:p>
+      <w:pPr>
+        <w:spacing w:after="0" w:line="240" w:lineRule="auto"/>
+        <w:rPr>
+          <w:rFonts w:ascii="Times New Roman" w:hAnsi="Times New Roman" w:cs="Times New Roman"/>
+          <w:sz w:val="28"/>
+          <w:szCs w:val="28"/>
+        </w:rPr>
+      </w:pPr>
+    </w:p>
+    <w:p>
+      <w:pPr>
+        <w:spacing w:after="0" w:line="240" w:lineRule="auto"/>
+        <w:rPr>
+          <w:rFonts w:ascii="Times New Roman" w:hAnsi="Times New Roman" w:cs="Times New Roman"/>
+          <w:sz w:val="28"/>
+          <w:szCs w:val="28"/>
+        </w:rPr>
+      </w:pPr>
     </w:p>
     <w:sectPr>
       <w:pgSz w:w="11906" w:h="16838"/>
@@ -3821,6 +6224,96 @@
     </w:lvl>
   </w:abstractNum>
   <w:abstractNum w:abstractNumId="4" w15:restartNumberingAfterBreak="0">
+    <w:nsid w:val="613E49E3"/>
+    <w:multiLevelType w:val="hybridMultilevel"/>
+    <w:tmpl w:val="2C80B85C"/>
+    <w:lvl w:ilvl="0" w:tplc="31726D3C">
+      <w:start w:val="1"/>
+      <w:numFmt w:val="decimal"/>
+      <w:lvlText w:val="%1)"/>
+      <w:lvlJc w:val="left"/>
+      <w:pPr>
+        <w:ind w:left="432" w:hanging="360"/>
+      </w:pPr>
+      <w:rPr>
+        <w:rFonts w:hint="default"/>
+        <w:b w:val="0"/>
+      </w:rPr>
+    </w:lvl>
+    <w:lvl w:ilvl="1" w:tplc="04090019" w:tentative="1">
+      <w:start w:val="1"/>
+      <w:numFmt w:val="lowerLetter"/>
+      <w:lvlText w:val="%2."/>
+      <w:lvlJc w:val="left"/>
+      <w:pPr>
+        <w:ind w:left="1152" w:hanging="360"/>
+      </w:pPr>
+    </w:lvl>
+    <w:lvl w:ilvl="2" w:tplc="0409001B" w:tentative="1">
+      <w:start w:val="1"/>
+      <w:numFmt w:val="lowerRoman"/>
+      <w:lvlText w:val="%3."/>
+      <w:lvlJc w:val="right"/>
+      <w:pPr>
+        <w:ind w:left="1872" w:hanging="180"/>
+      </w:pPr>
+    </w:lvl>
+    <w:lvl w:ilvl="3" w:tplc="0409000F" w:tentative="1">
+      <w:start w:val="1"/>
+      <w:numFmt w:val="decimal"/>
+      <w:lvlText w:val="%4."/>
+      <w:lvlJc w:val="left"/>
+      <w:pPr>
+        <w:ind w:left="2592" w:hanging="360"/>
+      </w:pPr>
+    </w:lvl>
+    <w:lvl w:ilvl="4" w:tplc="04090019" w:tentative="1">
+      <w:start w:val="1"/>
+      <w:numFmt w:val="lowerLetter"/>
+      <w:lvlText w:val="%5."/>
+      <w:lvlJc w:val="left"/>
+      <w:pPr>
+        <w:ind w:left="3312" w:hanging="360"/>
+      </w:pPr>
+    </w:lvl>
+    <w:lvl w:ilvl="5" w:tplc="0409001B" w:tentative="1">
+      <w:start w:val="1"/>
+      <w:numFmt w:val="lowerRoman"/>
+      <w:lvlText w:val="%6."/>
+      <w:lvlJc w:val="right"/>
+      <w:pPr>
+        <w:ind w:left="4032" w:hanging="180"/>
+      </w:pPr>
+    </w:lvl>
+    <w:lvl w:ilvl="6" w:tplc="0409000F" w:tentative="1">
+      <w:start w:val="1"/>
+      <w:numFmt w:val="decimal"/>
+      <w:lvlText w:val="%7."/>
+      <w:lvlJc w:val="left"/>
+      <w:pPr>
+        <w:ind w:left="4752" w:hanging="360"/>
+      </w:pPr>
+    </w:lvl>
+    <w:lvl w:ilvl="7" w:tplc="04090019" w:tentative="1">
+      <w:start w:val="1"/>
+      <w:numFmt w:val="lowerLetter"/>
+      <w:lvlText w:val="%8."/>
+      <w:lvlJc w:val="left"/>
+      <w:pPr>
+        <w:ind w:left="5472" w:hanging="360"/>
+      </w:pPr>
+    </w:lvl>
+    <w:lvl w:ilvl="8" w:tplc="0409001B" w:tentative="1">
+      <w:start w:val="1"/>
+      <w:numFmt w:val="lowerRoman"/>
+      <w:lvlText w:val="%9."/>
+      <w:lvlJc w:val="right"/>
+      <w:pPr>
+        <w:ind w:left="6192" w:hanging="180"/>
+      </w:pPr>
+    </w:lvl>
+  </w:abstractNum>
+  <w:abstractNum w:abstractNumId="5" w15:restartNumberingAfterBreak="0">
     <w:nsid w:val="718C4554"/>
     <w:multiLevelType w:val="hybridMultilevel"/>
     <w:tmpl w:val="FB50D226"/>
@@ -3933,7 +6426,7 @@
       </w:rPr>
     </w:lvl>
   </w:abstractNum>
-  <w:abstractNum w:abstractNumId="5" w15:restartNumberingAfterBreak="0">
+  <w:abstractNum w:abstractNumId="6" w15:restartNumberingAfterBreak="0">
     <w:nsid w:val="73177D45"/>
     <w:multiLevelType w:val="hybridMultilevel"/>
     <w:tmpl w:val="467464BE"/>
@@ -4046,7 +6539,7 @@
       </w:rPr>
     </w:lvl>
   </w:abstractNum>
-  <w:abstractNum w:abstractNumId="6" w15:restartNumberingAfterBreak="0">
+  <w:abstractNum w:abstractNumId="7" w15:restartNumberingAfterBreak="0">
     <w:nsid w:val="79273076"/>
     <w:multiLevelType w:val="hybridMultilevel"/>
     <w:tmpl w:val="D4BA667E"/>
@@ -4163,25 +6656,28 @@
     <w:abstractNumId w:val="3"/>
   </w:num>
   <w:num w:numId="2">
-    <w:abstractNumId w:val="6"/>
+    <w:abstractNumId w:val="7"/>
   </w:num>
   <w:num w:numId="3">
     <w:abstractNumId w:val="2"/>
   </w:num>
   <w:num w:numId="4">
+    <w:abstractNumId w:val="6"/>
+  </w:num>
+  <w:num w:numId="5">
     <w:abstractNumId w:val="5"/>
   </w:num>
-  <w:num w:numId="5">
-    <w:abstractNumId w:val="4"/>
-  </w:num>
   <w:num w:numId="6">
-    <w:abstractNumId w:val="5"/>
+    <w:abstractNumId w:val="6"/>
   </w:num>
   <w:num w:numId="7">
     <w:abstractNumId w:val="0"/>
   </w:num>
   <w:num w:numId="8">
     <w:abstractNumId w:val="1"/>
+  </w:num>
+  <w:num w:numId="9">
+    <w:abstractNumId w:val="4"/>
   </w:num>
 </w:numbering>
 </file>
@@ -4664,6 +7160,28 @@
       <w:u w:val="single"/>
     </w:rPr>
   </w:style>
+  <w:style w:type="table" w:styleId="a6">
+    <w:name w:val="Table Grid"/>
+    <w:basedOn w:val="a1"/>
+    <w:uiPriority w:val="39"/>
+    <w:rsid w:val="00797FD2"/>
+    <w:pPr>
+      <w:spacing w:after="0" w:line="240" w:lineRule="auto"/>
+    </w:pPr>
+    <w:rPr>
+      <w:lang w:val="ru-RU"/>
+    </w:rPr>
+    <w:tblPr>
+      <w:tblBorders>
+        <w:top w:val="single" w:sz="4" w:space="0" w:color="auto"/>
+        <w:left w:val="single" w:sz="4" w:space="0" w:color="auto"/>
+        <w:bottom w:val="single" w:sz="4" w:space="0" w:color="auto"/>
+        <w:right w:val="single" w:sz="4" w:space="0" w:color="auto"/>
+        <w:insideH w:val="single" w:sz="4" w:space="0" w:color="auto"/>
+        <w:insideV w:val="single" w:sz="4" w:space="0" w:color="auto"/>
+      </w:tblBorders>
+    </w:tblPr>
+  </w:style>
 </w:styles>
 </file>
 
@@ -4933,7 +7451,7 @@
 </file>
 
 <file path=customXml/itemProps1.xml><?xml version="1.0" encoding="utf-8"?>
-<ds:datastoreItem xmlns:ds="http://schemas.openxmlformats.org/officeDocument/2006/customXml" ds:itemID="{98F87623-EC0E-499B-B93F-B179FF553F7B}">
+<ds:datastoreItem xmlns:ds="http://schemas.openxmlformats.org/officeDocument/2006/customXml" ds:itemID="{57482849-7E84-49EB-80E2-B8986DBDDCB0}">
   <ds:schemaRefs>
     <ds:schemaRef ds:uri="http://schemas.openxmlformats.org/officeDocument/2006/bibliography"/>
   </ds:schemaRefs>

</xml_diff>